<commit_message>
Glossar_Main.docx bearbeitet. Einige Beschreibungen gemacht
</commit_message>
<xml_diff>
--- a/Documentation/Projekthandbuch/Glossar_Main.docx
+++ b/Documentation/Projekthandbuch/Glossar_Main.docx
@@ -119,6 +119,48 @@
           <w:lang w:val="en-GB"/>
         </w:rPr>
       </w:pPr>
+      <w:r>
+        <w:rPr>
+          <w:lang w:val="en-GB"/>
+        </w:rPr>
+        <w:t>In software and systems engineering, a use case (a case in the use of a system)</w:t>
+      </w:r>
+      <w:r>
+        <w:rPr>
+          <w:lang w:val="en-GB"/>
+        </w:rPr>
+        <w:t xml:space="preserve"> </w:t>
+      </w:r>
+      <w:r>
+        <w:rPr>
+          <w:lang w:val="en-GB"/>
+        </w:rPr>
+        <w:t>is a list of steps, typically de</w:t>
+      </w:r>
+      <w:r>
+        <w:rPr>
+          <w:lang w:val="en-GB"/>
+        </w:rPr>
+        <w:t>fi</w:t>
+      </w:r>
+      <w:r>
+        <w:rPr>
+          <w:lang w:val="en-GB"/>
+        </w:rPr>
+        <w:t>ning interactions between a role and a system,</w:t>
+      </w:r>
+      <w:r>
+        <w:rPr>
+          <w:lang w:val="en-GB"/>
+        </w:rPr>
+        <w:t xml:space="preserve"> </w:t>
+      </w:r>
+      <w:r>
+        <w:rPr>
+          <w:lang w:val="en-GB"/>
+        </w:rPr>
+        <w:t>to achieve a goal. The actor can be a human or an external system</w:t>
+      </w:r>
     </w:p>
     <w:p>
       <w:pPr>
@@ -149,6 +191,12 @@
           <w:lang w:val="en-GB"/>
         </w:rPr>
       </w:pPr>
+      <w:r>
+        <w:rPr>
+          <w:lang w:val="en-GB"/>
+        </w:rPr>
+        <w:t>Percentage of booked rooms compared to free rooms.</w:t>
+      </w:r>
     </w:p>
     <w:p>
       <w:pPr>
@@ -181,7 +229,6 @@
     <w:p>
       <w:pPr>
         <w:rPr>
-          <w:rStyle w:val="hps"/>
           <w:lang w:val="en-GB"/>
         </w:rPr>
       </w:pPr>
@@ -357,13 +404,6 @@
     </w:p>
     <w:p>
       <w:pPr>
-        <w:rPr>
-          <w:lang w:val="en-GB"/>
-        </w:rPr>
-      </w:pPr>
-    </w:p>
-    <w:p>
-      <w:pPr>
         <w:pStyle w:val="berschrift1"/>
         <w:rPr>
           <w:lang w:val="en-GB"/>
@@ -391,6 +431,12 @@
           <w:lang w:val="en-GB"/>
         </w:rPr>
       </w:pPr>
+      <w:r>
+        <w:rPr>
+          <w:lang w:val="en-GB"/>
+        </w:rPr>
+        <w:t>The Main Success Scenario is a description of the primary successful path through the use case.</w:t>
+      </w:r>
     </w:p>
     <w:p>
       <w:pPr>
@@ -425,18 +471,15 @@
         <w:rPr>
           <w:lang w:val="en-GB"/>
         </w:rPr>
-        <w:t>This is a percentage of the total room price, which is inte</w:t>
-      </w:r>
-      <w:r>
-        <w:rPr>
-          <w:lang w:val="en-GB"/>
-        </w:rPr>
-        <w:t>nded for the service personnel.</w:t>
-      </w:r>
-    </w:p>
-    <w:p>
-      <w:pPr>
-        <w:pStyle w:val="berschrift1"/>
+        <w:t>This is a percentage of the total room price, which is intended for the service personnel.</w:t>
+      </w:r>
+    </w:p>
+    <w:p>
+      <w:pPr>
+        <w:pStyle w:val="berschrift1"/>
+        <w:rPr>
+          <w:lang w:val="en-GB"/>
+        </w:rPr>
       </w:pPr>
       <w:proofErr w:type="spellStart"/>
       <w:r>
@@ -451,38 +494,73 @@
           <w:lang w:val="en-GB"/>
         </w:rPr>
         <w:tab/>
-        <w:t>O</w:t>
-      </w:r>
-      <w:proofErr w:type="spellStart"/>
-      <w:r>
-        <w:t>ccupation</w:t>
-      </w:r>
-      <w:proofErr w:type="spellEnd"/>
-    </w:p>
-    <w:p/>
-    <w:p>
-      <w:pPr>
-        <w:pStyle w:val="berschrift1"/>
-      </w:pPr>
-      <w:r>
+      </w:r>
+      <w:r>
+        <w:rPr>
+          <w:lang w:val="en-GB"/>
+        </w:rPr>
+        <w:t>Occupancy</w:t>
+      </w:r>
+    </w:p>
+    <w:p>
+      <w:pPr>
+        <w:rPr>
+          <w:lang w:val="en-GB"/>
+        </w:rPr>
+      </w:pPr>
+      <w:r>
+        <w:rPr>
+          <w:lang w:val="en-GB"/>
+        </w:rPr>
+        <w:t xml:space="preserve">Describes </w:t>
+      </w:r>
+      <w:r>
+        <w:rPr>
+          <w:lang w:val="en-GB"/>
+        </w:rPr>
+        <w:t xml:space="preserve">which </w:t>
+      </w:r>
+      <w:r>
+        <w:rPr>
+          <w:lang w:val="en-GB"/>
+        </w:rPr>
+        <w:t xml:space="preserve">guest occupies </w:t>
+      </w:r>
+      <w:r>
+        <w:rPr>
+          <w:lang w:val="en-GB"/>
+        </w:rPr>
+        <w:t xml:space="preserve">which </w:t>
+      </w:r>
+      <w:r>
+        <w:rPr>
+          <w:lang w:val="en-GB"/>
+        </w:rPr>
+        <w:t>room.</w:t>
+      </w:r>
+    </w:p>
+    <w:p>
+      <w:pPr>
+        <w:pStyle w:val="berschrift1"/>
+        <w:rPr>
+          <w:lang w:val="en-GB"/>
+        </w:rPr>
+      </w:pPr>
+      <w:proofErr w:type="spellStart"/>
+      <w:r>
+        <w:rPr>
+          <w:lang w:val="en-GB"/>
+        </w:rPr>
         <w:t>Belegungsliste</w:t>
       </w:r>
-      <w:r>
-        <w:tab/>
-      </w:r>
-      <w:proofErr w:type="spellStart"/>
-      <w:r>
-        <w:t>Occupancy</w:t>
-      </w:r>
-      <w:proofErr w:type="spellEnd"/>
-      <w:r>
-        <w:t xml:space="preserve"> </w:t>
-      </w:r>
-      <w:proofErr w:type="spellStart"/>
-      <w:r>
-        <w:t>list</w:t>
-      </w:r>
-      <w:proofErr w:type="spellEnd"/>
+      <w:proofErr w:type="spellEnd"/>
+      <w:r>
+        <w:rPr>
+          <w:lang w:val="en-GB"/>
+        </w:rPr>
+        <w:tab/>
+        <w:t>Occupancy list</w:t>
+      </w:r>
     </w:p>
     <w:p>
       <w:pPr>
@@ -622,19 +700,19 @@
           <w:lang w:val="en-GB"/>
         </w:rPr>
         <w:tab/>
-        <w:t>Occupation</w:t>
-      </w:r>
-      <w:r>
-        <w:rPr>
-          <w:lang w:val="en-GB"/>
-        </w:rPr>
-        <w:t xml:space="preserve"> </w:t>
-      </w:r>
-      <w:r>
-        <w:rPr>
-          <w:lang w:val="en-GB"/>
-        </w:rPr>
-        <w:t>number</w:t>
+        <w:t>Occupa</w:t>
+      </w:r>
+      <w:r>
+        <w:rPr>
+          <w:lang w:val="en-GB"/>
+        </w:rPr>
+        <w:t>ncy</w:t>
+      </w:r>
+      <w:r>
+        <w:rPr>
+          <w:lang w:val="en-GB"/>
+        </w:rPr>
+        <w:t xml:space="preserve"> number</w:t>
       </w:r>
     </w:p>
     <w:p>
@@ -734,7 +812,21 @@
           <w:rStyle w:val="hps"/>
           <w:lang w:val="en-GB"/>
         </w:rPr>
-        <w:t xml:space="preserve">occupation </w:t>
+        <w:t>o</w:t>
+      </w:r>
+      <w:r>
+        <w:rPr>
+          <w:rStyle w:val="hps"/>
+          <w:lang w:val="en-GB"/>
+        </w:rPr>
+        <w:t>ccupancy</w:t>
+      </w:r>
+      <w:r>
+        <w:rPr>
+          <w:rStyle w:val="hps"/>
+          <w:lang w:val="en-GB"/>
+        </w:rPr>
+        <w:t xml:space="preserve"> </w:t>
       </w:r>
       <w:r>
         <w:rPr>
@@ -775,21 +867,87 @@
       </w:r>
       <w:proofErr w:type="spellEnd"/>
     </w:p>
-    <w:p/>
-    <w:p>
-      <w:pPr>
-        <w:pStyle w:val="berschrift1"/>
-      </w:pPr>
-      <w:r>
+    <w:p>
+      <w:pPr>
+        <w:rPr>
+          <w:lang w:val="en-GB"/>
+        </w:rPr>
+      </w:pPr>
+      <w:proofErr w:type="gramStart"/>
+      <w:r>
+        <w:rPr>
+          <w:lang w:val="en-GB"/>
+        </w:rPr>
+        <w:t>Controls the different access privileges to perform certain actions.</w:t>
+      </w:r>
+      <w:proofErr w:type="gramEnd"/>
+    </w:p>
+    <w:p>
+      <w:pPr>
+        <w:pStyle w:val="berschrift1"/>
+        <w:rPr>
+          <w:lang w:val="en-GB"/>
+        </w:rPr>
+      </w:pPr>
+      <w:proofErr w:type="spellStart"/>
+      <w:r>
+        <w:rPr>
+          <w:lang w:val="en-GB"/>
+        </w:rPr>
         <w:lastRenderedPageBreak/>
         <w:t>Bericht</w:t>
       </w:r>
-      <w:r>
+      <w:proofErr w:type="spellEnd"/>
+      <w:r>
+        <w:rPr>
+          <w:lang w:val="en-GB"/>
+        </w:rPr>
         <w:tab/>
         <w:t>Report</w:t>
       </w:r>
     </w:p>
-    <w:p/>
+    <w:p>
+      <w:pPr>
+        <w:rPr>
+          <w:lang w:val="en-GB"/>
+        </w:rPr>
+      </w:pPr>
+      <w:r>
+        <w:rPr>
+          <w:highlight w:val="yellow"/>
+          <w:lang w:val="en-GB"/>
+        </w:rPr>
+        <w:t>Database extract in an easily readable form. This document is basically an</w:t>
+      </w:r>
+      <w:r>
+        <w:rPr>
+          <w:highlight w:val="yellow"/>
+          <w:lang w:val="en-GB"/>
+        </w:rPr>
+        <w:t xml:space="preserve"> </w:t>
+      </w:r>
+      <w:r>
+        <w:rPr>
+          <w:highlight w:val="yellow"/>
+          <w:lang w:val="en-GB"/>
+        </w:rPr>
+        <w:t>objective description</w:t>
+      </w:r>
+      <w:r>
+        <w:rPr>
+          <w:highlight w:val="yellow"/>
+          <w:lang w:val="en-GB"/>
+        </w:rPr>
+        <w:t xml:space="preserve"> of a business matter or action</w:t>
+      </w:r>
+      <w:r>
+        <w:rPr>
+          <w:highlight w:val="yellow"/>
+          <w:lang w:val="en-GB"/>
+        </w:rPr>
+        <w:t>.</w:t>
+      </w:r>
+    </w:p>
     <w:p>
       <w:pPr>
         <w:pStyle w:val="berschrift1"/>
@@ -799,7 +957,18 @@
       </w:r>
       <w:r>
         <w:tab/>
-        <w:t xml:space="preserve">Booking extra </w:t>
+        <w:t>Booking</w:t>
+      </w:r>
+      <w:r>
+        <w:t xml:space="preserve"> </w:t>
+      </w:r>
+      <w:proofErr w:type="spellStart"/>
+      <w:r>
+        <w:t>of</w:t>
+      </w:r>
+      <w:proofErr w:type="spellEnd"/>
+      <w:r>
+        <w:t xml:space="preserve"> extra </w:t>
       </w:r>
       <w:proofErr w:type="spellStart"/>
       <w:r>
@@ -807,7 +976,19 @@
       </w:r>
       <w:proofErr w:type="spellEnd"/>
     </w:p>
-    <w:p/>
+    <w:p>
+      <w:pPr>
+        <w:rPr>
+          <w:lang w:val="en-GB"/>
+        </w:rPr>
+      </w:pPr>
+      <w:r>
+        <w:rPr>
+          <w:lang w:val="en-GB"/>
+        </w:rPr>
+        <w:t xml:space="preserve">Describes the process when an extra service is booked </w:t>
+      </w:r>
+    </w:p>
     <w:p>
       <w:pPr>
         <w:pStyle w:val="berschrift1"/>
@@ -842,6 +1023,12 @@
           <w:lang w:val="en-GB"/>
         </w:rPr>
       </w:pPr>
+      <w:r>
+        <w:rPr>
+          <w:lang w:val="en-GB"/>
+        </w:rPr>
+        <w:t>The process of allocate a guest to the corresponding room(s).</w:t>
+      </w:r>
     </w:p>
     <w:p>
       <w:pPr>
@@ -877,6 +1064,12 @@
           <w:lang w:val="en-GB"/>
         </w:rPr>
       </w:pPr>
+      <w:r>
+        <w:rPr>
+          <w:lang w:val="en-GB"/>
+        </w:rPr>
+        <w:t>The process when a guest terminates his stay at the hotel.</w:t>
+      </w:r>
     </w:p>
     <w:p>
       <w:pPr>
@@ -911,13 +1104,7 @@
         <w:rPr>
           <w:lang w:val="en-GB"/>
         </w:rPr>
-        <w:t>The management consists of senior staff such</w:t>
-      </w:r>
-      <w:r>
-        <w:rPr>
-          <w:lang w:val="en-GB"/>
-        </w:rPr>
-        <w:t xml:space="preserve"> as managers and line managers.</w:t>
+        <w:t>The management consists of senior staff such as managers and line managers.</w:t>
       </w:r>
     </w:p>
     <w:p>
@@ -940,15 +1127,145 @@
           <w:lang w:val="en-GB"/>
         </w:rPr>
         <w:tab/>
+      </w:r>
+      <w:r>
+        <w:rPr>
+          <w:lang w:val="en-GB"/>
+        </w:rPr>
+        <w:tab/>
+      </w:r>
+      <w:r>
+        <w:rPr>
+          <w:lang w:val="en-GB"/>
+        </w:rPr>
         <w:t>Double occupancy</w:t>
       </w:r>
     </w:p>
     <w:p>
       <w:pPr>
-        <w:rPr>
-          <w:lang w:val="en-GB"/>
-        </w:rPr>
-      </w:pPr>
+        <w:tabs>
+          <w:tab w:val="left" w:pos="1144"/>
+        </w:tabs>
+        <w:rPr>
+          <w:highlight w:val="yellow"/>
+          <w:lang w:val="en-GB"/>
+        </w:rPr>
+      </w:pPr>
+      <w:r>
+        <w:rPr>
+          <w:highlight w:val="yellow"/>
+          <w:lang w:val="en-GB"/>
+        </w:rPr>
+        <w:t>Occupancy of a room with more guests than there could be in this room.</w:t>
+      </w:r>
+    </w:p>
+    <w:p>
+      <w:pPr>
+        <w:tabs>
+          <w:tab w:val="left" w:pos="1144"/>
+        </w:tabs>
+        <w:rPr>
+          <w:lang w:val="en-GB"/>
+        </w:rPr>
+      </w:pPr>
+      <w:r>
+        <w:rPr>
+          <w:rStyle w:val="hps"/>
+          <w:highlight w:val="yellow"/>
+          <w:lang w:val="en"/>
+        </w:rPr>
+        <w:t>Occupancy</w:t>
+      </w:r>
+      <w:r>
+        <w:rPr>
+          <w:highlight w:val="yellow"/>
+          <w:lang w:val="en"/>
+        </w:rPr>
+        <w:t xml:space="preserve"> </w:t>
+      </w:r>
+      <w:r>
+        <w:rPr>
+          <w:rStyle w:val="hps"/>
+          <w:highlight w:val="yellow"/>
+          <w:lang w:val="en"/>
+        </w:rPr>
+        <w:t>of a room</w:t>
+      </w:r>
+      <w:r>
+        <w:rPr>
+          <w:highlight w:val="yellow"/>
+          <w:lang w:val="en"/>
+        </w:rPr>
+        <w:t xml:space="preserve">, </w:t>
+      </w:r>
+      <w:r>
+        <w:rPr>
+          <w:rStyle w:val="hps"/>
+          <w:highlight w:val="yellow"/>
+          <w:lang w:val="en"/>
+        </w:rPr>
+        <w:t>with</w:t>
+      </w:r>
+      <w:r>
+        <w:rPr>
+          <w:highlight w:val="yellow"/>
+          <w:lang w:val="en"/>
+        </w:rPr>
+        <w:t xml:space="preserve"> </w:t>
+      </w:r>
+      <w:r>
+        <w:rPr>
+          <w:rStyle w:val="hps"/>
+          <w:highlight w:val="yellow"/>
+          <w:lang w:val="en"/>
+        </w:rPr>
+        <w:t>more guests</w:t>
+      </w:r>
+      <w:r>
+        <w:rPr>
+          <w:highlight w:val="yellow"/>
+          <w:lang w:val="en"/>
+        </w:rPr>
+        <w:t xml:space="preserve"> </w:t>
+      </w:r>
+      <w:r>
+        <w:rPr>
+          <w:rStyle w:val="hps"/>
+          <w:highlight w:val="yellow"/>
+          <w:lang w:val="en"/>
+        </w:rPr>
+        <w:t>than can</w:t>
+      </w:r>
+      <w:r>
+        <w:rPr>
+          <w:highlight w:val="yellow"/>
+          <w:lang w:val="en"/>
+        </w:rPr>
+        <w:t xml:space="preserve"> </w:t>
+      </w:r>
+      <w:r>
+        <w:rPr>
+          <w:rStyle w:val="hps"/>
+          <w:highlight w:val="yellow"/>
+          <w:lang w:val="en"/>
+        </w:rPr>
+        <w:t>be</w:t>
+      </w:r>
+      <w:r>
+        <w:rPr>
+          <w:highlight w:val="yellow"/>
+          <w:lang w:val="en"/>
+        </w:rPr>
+        <w:t xml:space="preserve"> </w:t>
+      </w:r>
+      <w:r>
+        <w:rPr>
+          <w:rStyle w:val="hps"/>
+          <w:highlight w:val="yellow"/>
+          <w:lang w:val="en"/>
+        </w:rPr>
+        <w:t>in this room</w:t>
+      </w:r>
     </w:p>
     <w:p>
       <w:pPr>
@@ -976,9 +1293,17 @@
     <w:p>
       <w:pPr>
         <w:rPr>
-          <w:lang w:val="en-GB"/>
-        </w:rPr>
-      </w:pPr>
+          <w:b/>
+          <w:bCs/>
+          <w:lang w:val="en-GB"/>
+        </w:rPr>
+      </w:pPr>
+      <w:r>
+        <w:rPr>
+          <w:lang w:val="en-GB"/>
+        </w:rPr>
+        <w:t>A product or service which is not included in the regular room prices, such as minibar or hairdresser etc.</w:t>
+      </w:r>
     </w:p>
     <w:p>
       <w:pPr>
@@ -1018,13 +1343,7 @@
         <w:rPr>
           <w:lang w:val="en-GB"/>
         </w:rPr>
-        <w:t>Room occupancy and reservation preview. In the forecast the room reservations can</w:t>
-      </w:r>
-      <w:r>
-        <w:rPr>
-          <w:lang w:val="en-GB"/>
-        </w:rPr>
-        <w:t xml:space="preserve"> be seen.</w:t>
+        <w:t>Room occupancy and reservation preview. In the forecast the room reservations can be seen.</w:t>
       </w:r>
     </w:p>
     <w:p>
@@ -1286,19 +1605,32 @@
           <w:lang w:val="en-GB"/>
         </w:rPr>
       </w:pPr>
-    </w:p>
-    <w:p>
-      <w:pPr>
-        <w:pStyle w:val="berschrift1"/>
-        <w:rPr>
-          <w:lang w:val="en-GB"/>
-        </w:rPr>
-      </w:pPr>
-      <w:proofErr w:type="spellStart"/>
-      <w:r>
-        <w:rPr>
-          <w:lang w:val="en-GB"/>
-        </w:rPr>
+      <w:r>
+        <w:rPr>
+          <w:lang w:val="en-GB"/>
+        </w:rPr>
+        <w:t>As a guest, the person is called, who uses our services</w:t>
+      </w:r>
+      <w:r>
+        <w:rPr>
+          <w:lang w:val="en-GB"/>
+        </w:rPr>
+        <w:t xml:space="preserve">. </w:t>
+      </w:r>
+    </w:p>
+    <w:p>
+      <w:pPr>
+        <w:pStyle w:val="berschrift1"/>
+        <w:rPr>
+          <w:lang w:val="en-GB"/>
+        </w:rPr>
+      </w:pPr>
+      <w:proofErr w:type="spellStart"/>
+      <w:r>
+        <w:rPr>
+          <w:lang w:val="en-GB"/>
+        </w:rPr>
+        <w:lastRenderedPageBreak/>
         <w:t>Gast</w:t>
       </w:r>
       <w:proofErr w:type="spellEnd"/>
@@ -1361,540 +1693,670 @@
         <w:rPr>
           <w:lang w:val="en-GB"/>
         </w:rPr>
+        <w:t>GDH</w:t>
+      </w:r>
+      <w:r>
+        <w:rPr>
+          <w:lang w:val="en-GB"/>
+        </w:rPr>
+        <w:tab/>
+      </w:r>
+      <w:proofErr w:type="spellStart"/>
+      <w:r>
+        <w:rPr>
+          <w:lang w:val="en-GB"/>
+        </w:rPr>
+        <w:t>G</w:t>
+      </w:r>
+      <w:r>
+        <w:rPr>
+          <w:lang w:val="en-GB"/>
+        </w:rPr>
+        <w:t>ot</w:t>
+      </w:r>
+      <w:r>
+        <w:rPr>
+          <w:lang w:val="en-GB"/>
+        </w:rPr>
+        <w:t>H</w:t>
+      </w:r>
+      <w:proofErr w:type="spellEnd"/>
+      <w:r>
+        <w:rPr>
+          <w:lang w:val="en-GB"/>
+        </w:rPr>
+        <w:t xml:space="preserve"> </w:t>
+      </w:r>
+    </w:p>
+    <w:p>
+      <w:pPr>
+        <w:rPr>
+          <w:lang w:val="en-GB"/>
+        </w:rPr>
+      </w:pPr>
+      <w:r>
+        <w:rPr>
+          <w:lang w:val="en-GB"/>
+        </w:rPr>
+        <w:t xml:space="preserve">See Guest of the house </w:t>
+      </w:r>
+    </w:p>
+    <w:p>
+      <w:pPr>
+        <w:pStyle w:val="berschrift1"/>
+        <w:rPr>
+          <w:lang w:val="en-GB"/>
+        </w:rPr>
+      </w:pPr>
+      <w:proofErr w:type="spellStart"/>
+      <w:r>
+        <w:rPr>
+          <w:lang w:val="en-GB"/>
+        </w:rPr>
+        <w:t>Glossar</w:t>
+      </w:r>
+      <w:proofErr w:type="spellEnd"/>
+      <w:r>
+        <w:rPr>
+          <w:lang w:val="en-GB"/>
+        </w:rPr>
+        <w:tab/>
+        <w:t>Glossary</w:t>
+      </w:r>
+    </w:p>
+    <w:p>
+      <w:pPr>
+        <w:rPr>
+          <w:lang w:val="en-GB"/>
+        </w:rPr>
+      </w:pPr>
+      <w:r>
+        <w:rPr>
+          <w:lang w:val="en-GB"/>
+        </w:rPr>
+        <w:t xml:space="preserve">A glossary, also known as an </w:t>
+      </w:r>
+      <w:proofErr w:type="spellStart"/>
+      <w:r>
+        <w:rPr>
+          <w:lang w:val="en-GB"/>
+        </w:rPr>
+        <w:t>idioticon</w:t>
+      </w:r>
+      <w:proofErr w:type="spellEnd"/>
+      <w:r>
+        <w:rPr>
+          <w:lang w:val="en-GB"/>
+        </w:rPr>
+        <w:t xml:space="preserve">, vocabulary, or </w:t>
+      </w:r>
+      <w:proofErr w:type="spellStart"/>
+      <w:r>
+        <w:rPr>
+          <w:lang w:val="en-GB"/>
+        </w:rPr>
+        <w:t>clavis</w:t>
+      </w:r>
+      <w:proofErr w:type="spellEnd"/>
+      <w:r>
+        <w:rPr>
+          <w:lang w:val="en-GB"/>
+        </w:rPr>
+        <w:t>, is an alphabetical</w:t>
+      </w:r>
+      <w:r>
+        <w:rPr>
+          <w:lang w:val="en-GB"/>
+        </w:rPr>
+        <w:t xml:space="preserve"> </w:t>
+      </w:r>
+      <w:r>
+        <w:rPr>
+          <w:lang w:val="en-GB"/>
+        </w:rPr>
+        <w:t xml:space="preserve">list of terms in a </w:t>
+      </w:r>
+      <w:r>
+        <w:rPr>
+          <w:lang w:val="en-GB"/>
+        </w:rPr>
+        <w:t>p</w:t>
+      </w:r>
+      <w:r>
+        <w:rPr>
+          <w:lang w:val="en-GB"/>
+        </w:rPr>
+        <w:t>articular domain of knowledge with the de</w:t>
+      </w:r>
+      <w:r>
+        <w:rPr>
+          <w:lang w:val="en-GB"/>
+        </w:rPr>
+        <w:t>fi</w:t>
+      </w:r>
+      <w:r>
+        <w:rPr>
+          <w:lang w:val="en-GB"/>
+        </w:rPr>
+        <w:t>nitions for</w:t>
+      </w:r>
+      <w:r>
+        <w:rPr>
+          <w:lang w:val="en-GB"/>
+        </w:rPr>
+        <w:t xml:space="preserve"> </w:t>
+      </w:r>
+      <w:r>
+        <w:rPr>
+          <w:lang w:val="en-GB"/>
+        </w:rPr>
+        <w:t>those terms. Traditionally, a glossary appears at the end of a book and includes</w:t>
+      </w:r>
+      <w:r>
+        <w:rPr>
+          <w:lang w:val="en-GB"/>
+        </w:rPr>
+        <w:t xml:space="preserve"> </w:t>
+      </w:r>
+      <w:r>
+        <w:rPr>
+          <w:lang w:val="en-GB"/>
+        </w:rPr>
+        <w:t xml:space="preserve">terms within that book that are either newly introduced, </w:t>
+      </w:r>
+      <w:r>
+        <w:rPr>
+          <w:lang w:val="en-GB"/>
+        </w:rPr>
+        <w:t>u</w:t>
+      </w:r>
+      <w:r>
+        <w:rPr>
+          <w:lang w:val="en-GB"/>
+        </w:rPr>
+        <w:t>ncommon,</w:t>
+      </w:r>
+      <w:r>
+        <w:rPr>
+          <w:lang w:val="en-GB"/>
+        </w:rPr>
+        <w:t xml:space="preserve"> </w:t>
+      </w:r>
+      <w:r>
+        <w:rPr>
+          <w:lang w:val="en-GB"/>
+        </w:rPr>
+        <w:t>or specialized.</w:t>
+      </w:r>
+    </w:p>
+    <w:p>
+      <w:pPr>
+        <w:pStyle w:val="berschrift1"/>
+        <w:rPr>
+          <w:lang w:val="en-GB"/>
+        </w:rPr>
+      </w:pPr>
+      <w:proofErr w:type="spellStart"/>
+      <w:r>
+        <w:rPr>
+          <w:lang w:val="en-GB"/>
+        </w:rPr>
+        <w:t>Heizkostenzuschlag</w:t>
+      </w:r>
+      <w:proofErr w:type="spellEnd"/>
+      <w:r>
+        <w:rPr>
+          <w:lang w:val="en-GB"/>
+        </w:rPr>
+        <w:tab/>
+        <w:t>Heating cost surcharge</w:t>
+      </w:r>
+    </w:p>
+    <w:p>
+      <w:pPr>
+        <w:rPr>
+          <w:rStyle w:val="hps"/>
+          <w:lang w:val="en-GB"/>
+        </w:rPr>
+      </w:pPr>
+      <w:r>
+        <w:rPr>
+          <w:lang w:val="en-GB"/>
+        </w:rPr>
+        <w:t xml:space="preserve">This is a part of the total room price that </w:t>
+      </w:r>
+      <w:r>
+        <w:rPr>
+          <w:rStyle w:val="hps"/>
+          <w:lang w:val="en-GB"/>
+        </w:rPr>
+        <w:t>covers the cost of</w:t>
+      </w:r>
+      <w:r>
+        <w:rPr>
+          <w:lang w:val="en-GB"/>
+        </w:rPr>
+        <w:t xml:space="preserve"> </w:t>
+      </w:r>
+      <w:r>
+        <w:rPr>
+          <w:rStyle w:val="hps"/>
+          <w:lang w:val="en-GB"/>
+        </w:rPr>
+        <w:t xml:space="preserve">the heating. </w:t>
+      </w:r>
+    </w:p>
+    <w:p>
+      <w:pPr>
+        <w:pStyle w:val="berschrift1"/>
+        <w:rPr>
+          <w:lang w:val="en-GB"/>
+        </w:rPr>
+      </w:pPr>
+      <w:r>
+        <w:rPr>
+          <w:lang w:val="en-GB"/>
+        </w:rPr>
+        <w:t>Individuals</w:t>
+      </w:r>
+      <w:r>
+        <w:rPr>
+          <w:lang w:val="en-GB"/>
+        </w:rPr>
+        <w:tab/>
+      </w:r>
+      <w:proofErr w:type="spellStart"/>
+      <w:r>
+        <w:rPr>
+          <w:lang w:val="en-GB"/>
+        </w:rPr>
+        <w:t>Individuals</w:t>
+      </w:r>
+      <w:proofErr w:type="spellEnd"/>
+    </w:p>
+    <w:p>
+      <w:pPr>
+        <w:rPr>
+          <w:lang w:val="en-GB"/>
+        </w:rPr>
+      </w:pPr>
+      <w:r>
+        <w:rPr>
+          <w:lang w:val="en-GB"/>
+        </w:rPr>
+        <w:t>Guests are described as Individuals if they book directly at the hotel instead of booking with a travel agency or a company.</w:t>
+      </w:r>
+    </w:p>
+    <w:p>
+      <w:pPr>
+        <w:pStyle w:val="berschrift1"/>
+        <w:rPr>
+          <w:lang w:val="en-GB"/>
+        </w:rPr>
+      </w:pPr>
+      <w:proofErr w:type="spellStart"/>
+      <w:r>
+        <w:rPr>
+          <w:lang w:val="en-GB"/>
+        </w:rPr>
+        <w:t>Jahresabschluss</w:t>
+      </w:r>
+      <w:proofErr w:type="spellEnd"/>
+      <w:r>
+        <w:rPr>
+          <w:lang w:val="en-GB"/>
+        </w:rPr>
+        <w:tab/>
+      </w:r>
+      <w:r>
+        <w:rPr>
+          <w:lang w:val="en-GB"/>
+        </w:rPr>
+        <w:tab/>
+        <w:t>Annual closure</w:t>
+      </w:r>
+    </w:p>
+    <w:p>
+      <w:pPr>
+        <w:rPr>
+          <w:lang w:val="en-GB"/>
+        </w:rPr>
+      </w:pPr>
+      <w:r>
+        <w:rPr>
+          <w:highlight w:val="yellow"/>
+          <w:lang w:val="en-GB"/>
+        </w:rPr>
+        <w:t>Prints master data relevant annual reports.</w:t>
+      </w:r>
+    </w:p>
+    <w:p>
+      <w:pPr>
+        <w:pStyle w:val="berschrift1"/>
+        <w:rPr>
+          <w:lang w:val="en-GB"/>
+        </w:rPr>
+      </w:pPr>
+      <w:r>
+        <w:rPr>
+          <w:lang w:val="en-GB"/>
+        </w:rPr>
+        <w:t>Journal</w:t>
+      </w:r>
+      <w:r>
+        <w:rPr>
+          <w:lang w:val="en-GB"/>
+        </w:rPr>
+        <w:tab/>
+      </w:r>
+      <w:proofErr w:type="spellStart"/>
+      <w:r>
+        <w:rPr>
+          <w:lang w:val="en-GB"/>
+        </w:rPr>
+        <w:t>Journal</w:t>
+      </w:r>
+      <w:proofErr w:type="spellEnd"/>
+    </w:p>
+    <w:p>
+      <w:pPr>
+        <w:rPr>
+          <w:lang w:val="en-GB"/>
+        </w:rPr>
+      </w:pPr>
+      <w:r>
+        <w:rPr>
+          <w:lang w:val="en-GB"/>
+        </w:rPr>
+        <w:t xml:space="preserve">The journal shows the activities of employees during a specified period. </w:t>
+      </w:r>
+    </w:p>
+    <w:p>
+      <w:pPr>
+        <w:pStyle w:val="berschrift1"/>
+        <w:rPr>
+          <w:lang w:val="en-GB"/>
+        </w:rPr>
+      </w:pPr>
+      <w:proofErr w:type="spellStart"/>
+      <w:r>
+        <w:rPr>
+          <w:lang w:val="en-GB"/>
+        </w:rPr>
+        <w:t>Kategorie</w:t>
+      </w:r>
+      <w:proofErr w:type="spellEnd"/>
+      <w:r>
+        <w:rPr>
+          <w:lang w:val="en-GB"/>
+        </w:rPr>
+        <w:tab/>
+        <w:t>Category</w:t>
+      </w:r>
+    </w:p>
+    <w:p>
+      <w:pPr>
+        <w:tabs>
+          <w:tab w:val="left" w:pos="1003"/>
+        </w:tabs>
+        <w:rPr>
+          <w:lang w:val="en-GB"/>
+        </w:rPr>
+      </w:pPr>
+      <w:r>
+        <w:rPr>
+          <w:lang w:val="en-GB"/>
+        </w:rPr>
+        <w:t>The rooms are divided into categories. A reason for this may be the room facilities. This leads to different room prizes for different categories.</w:t>
+      </w:r>
+    </w:p>
+    <w:p>
+      <w:pPr>
+        <w:pStyle w:val="berschrift1"/>
+        <w:rPr>
+          <w:lang w:val="en-GB"/>
+        </w:rPr>
+      </w:pPr>
+      <w:proofErr w:type="spellStart"/>
+      <w:r>
+        <w:rPr>
+          <w:lang w:val="en-GB"/>
+        </w:rPr>
+        <w:t>Kontingent</w:t>
+      </w:r>
+      <w:proofErr w:type="spellEnd"/>
+      <w:r>
+        <w:rPr>
+          <w:lang w:val="en-GB"/>
+        </w:rPr>
+        <w:tab/>
+        <w:t>Contingent</w:t>
+      </w:r>
+    </w:p>
+    <w:p>
+      <w:pPr>
+        <w:rPr>
+          <w:lang w:val="en-GB"/>
+        </w:rPr>
+      </w:pPr>
+      <w:proofErr w:type="gramStart"/>
+      <w:r>
+        <w:rPr>
+          <w:lang w:val="en-GB"/>
+        </w:rPr>
+        <w:t>The available rooms.</w:t>
+      </w:r>
+      <w:proofErr w:type="gramEnd"/>
+    </w:p>
+    <w:p>
+      <w:pPr>
+        <w:pStyle w:val="berschrift1"/>
+        <w:rPr>
+          <w:lang w:val="en-GB"/>
+        </w:rPr>
+      </w:pPr>
+      <w:proofErr w:type="spellStart"/>
+      <w:r>
+        <w:rPr>
+          <w:lang w:val="en-GB"/>
+        </w:rPr>
+        <w:t>Kontrakt</w:t>
+      </w:r>
+      <w:proofErr w:type="spellEnd"/>
+      <w:r>
+        <w:rPr>
+          <w:lang w:val="en-GB"/>
+        </w:rPr>
+        <w:tab/>
+        <w:t>Contract</w:t>
+      </w:r>
+    </w:p>
+    <w:p>
+      <w:pPr>
+        <w:rPr>
+          <w:lang w:val="en-GB"/>
+        </w:rPr>
+      </w:pPr>
+    </w:p>
+    <w:p>
+      <w:pPr>
+        <w:pStyle w:val="berschrift1"/>
+        <w:rPr>
+          <w:lang w:val="en-GB"/>
+        </w:rPr>
+      </w:pPr>
+      <w:proofErr w:type="spellStart"/>
+      <w:r>
+        <w:rPr>
+          <w:lang w:val="en-GB"/>
+        </w:rPr>
+        <w:t>Kreditgrenze</w:t>
+      </w:r>
+      <w:proofErr w:type="spellEnd"/>
+      <w:r>
+        <w:rPr>
+          <w:lang w:val="en-GB"/>
+        </w:rPr>
+        <w:tab/>
+        <w:t>Credit limit</w:t>
+      </w:r>
+    </w:p>
+    <w:p>
+      <w:pPr>
+        <w:rPr>
+          <w:lang w:val="en-GB"/>
+        </w:rPr>
+      </w:pPr>
+      <w:r>
+        <w:rPr>
+          <w:lang w:val="en-GB"/>
+        </w:rPr>
+        <w:t xml:space="preserve">Credit limit, </w:t>
+      </w:r>
+      <w:r>
+        <w:rPr>
+          <w:rStyle w:val="hps"/>
+          <w:lang w:val="en-GB"/>
+        </w:rPr>
+        <w:t>to</w:t>
+      </w:r>
+      <w:r>
+        <w:rPr>
+          <w:lang w:val="en-GB"/>
+        </w:rPr>
+        <w:t xml:space="preserve"> </w:t>
+      </w:r>
+      <w:r>
+        <w:rPr>
+          <w:rStyle w:val="hps"/>
+          <w:lang w:val="en-GB"/>
+        </w:rPr>
+        <w:t>be</w:t>
+      </w:r>
+      <w:r>
+        <w:rPr>
+          <w:lang w:val="en-GB"/>
+        </w:rPr>
+        <w:t xml:space="preserve"> </w:t>
+      </w:r>
+      <w:r>
+        <w:rPr>
+          <w:rStyle w:val="hps"/>
+          <w:lang w:val="en-GB"/>
+        </w:rPr>
+        <w:t>granted</w:t>
+      </w:r>
+      <w:r>
+        <w:rPr>
+          <w:lang w:val="en-GB"/>
+        </w:rPr>
+        <w:t xml:space="preserve"> </w:t>
+      </w:r>
+      <w:r>
+        <w:rPr>
+          <w:rStyle w:val="hps"/>
+          <w:lang w:val="en-GB"/>
+        </w:rPr>
+        <w:t>to</w:t>
+      </w:r>
+      <w:r>
+        <w:rPr>
+          <w:lang w:val="en-GB"/>
+        </w:rPr>
+        <w:t xml:space="preserve"> a </w:t>
+      </w:r>
+      <w:r>
+        <w:rPr>
+          <w:rStyle w:val="hps"/>
+          <w:lang w:val="en-GB"/>
+        </w:rPr>
+        <w:t>guest (default</w:t>
+      </w:r>
+      <w:r>
+        <w:rPr>
+          <w:lang w:val="en-GB"/>
+        </w:rPr>
+        <w:t xml:space="preserve"> </w:t>
+      </w:r>
+      <w:r>
+        <w:rPr>
+          <w:rStyle w:val="hps"/>
+          <w:lang w:val="en-GB"/>
+        </w:rPr>
+        <w:t>value that can</w:t>
+      </w:r>
+      <w:r>
+        <w:rPr>
+          <w:lang w:val="en-GB"/>
+        </w:rPr>
+        <w:t xml:space="preserve"> </w:t>
+      </w:r>
+      <w:r>
+        <w:rPr>
+          <w:rStyle w:val="hps"/>
+          <w:lang w:val="en-GB"/>
+        </w:rPr>
+        <w:t>be</w:t>
+      </w:r>
+      <w:r>
+        <w:rPr>
+          <w:lang w:val="en-GB"/>
+        </w:rPr>
+        <w:t xml:space="preserve"> </w:t>
+      </w:r>
+      <w:r>
+        <w:rPr>
+          <w:rStyle w:val="hps"/>
+          <w:lang w:val="en-GB"/>
+        </w:rPr>
+        <w:t>changed</w:t>
+      </w:r>
+      <w:r>
+        <w:rPr>
+          <w:lang w:val="en-GB"/>
+        </w:rPr>
+        <w:t xml:space="preserve"> </w:t>
+      </w:r>
+      <w:r>
+        <w:rPr>
+          <w:rStyle w:val="hps"/>
+          <w:lang w:val="en-GB"/>
+        </w:rPr>
+        <w:t>at check</w:t>
+      </w:r>
+      <w:r>
+        <w:rPr>
+          <w:lang w:val="en-GB"/>
+        </w:rPr>
+        <w:t xml:space="preserve"> </w:t>
+      </w:r>
+      <w:r>
+        <w:rPr>
+          <w:rStyle w:val="hps"/>
+          <w:lang w:val="en-GB"/>
+        </w:rPr>
+        <w:t>in</w:t>
+      </w:r>
+      <w:r>
+        <w:rPr>
+          <w:lang w:val="en-GB"/>
+        </w:rPr>
+        <w:t>)</w:t>
+      </w:r>
+    </w:p>
+    <w:p>
+      <w:pPr>
+        <w:pStyle w:val="berschrift1"/>
+        <w:rPr>
+          <w:lang w:val="en-GB"/>
+        </w:rPr>
+      </w:pPr>
+      <w:proofErr w:type="spellStart"/>
+      <w:r>
+        <w:rPr>
+          <w:lang w:val="en-GB"/>
+        </w:rPr>
         <w:lastRenderedPageBreak/>
-        <w:t>GDH</w:t>
-      </w:r>
-      <w:r>
-        <w:rPr>
-          <w:lang w:val="en-GB"/>
-        </w:rPr>
-        <w:tab/>
-      </w:r>
-      <w:proofErr w:type="spellStart"/>
-      <w:r>
-        <w:rPr>
-          <w:lang w:val="en-GB"/>
-        </w:rPr>
-        <w:t>G</w:t>
-      </w:r>
-      <w:r>
-        <w:rPr>
-          <w:lang w:val="en-GB"/>
-        </w:rPr>
-        <w:t>ot</w:t>
-      </w:r>
-      <w:r>
-        <w:rPr>
-          <w:lang w:val="en-GB"/>
-        </w:rPr>
-        <w:t>H</w:t>
-      </w:r>
-      <w:proofErr w:type="spellEnd"/>
-      <w:r>
-        <w:rPr>
-          <w:lang w:val="en-GB"/>
-        </w:rPr>
-        <w:t xml:space="preserve"> </w:t>
-      </w:r>
-    </w:p>
-    <w:p>
-      <w:pPr>
-        <w:rPr>
-          <w:lang w:val="en-GB"/>
-        </w:rPr>
-      </w:pPr>
-      <w:r>
-        <w:rPr>
-          <w:lang w:val="en-GB"/>
-        </w:rPr>
-        <w:t xml:space="preserve">See Guest of the house </w:t>
-      </w:r>
-    </w:p>
-    <w:p>
-      <w:pPr>
-        <w:pStyle w:val="berschrift1"/>
-        <w:rPr>
-          <w:lang w:val="en-GB"/>
-        </w:rPr>
-      </w:pPr>
-      <w:proofErr w:type="spellStart"/>
-      <w:r>
-        <w:rPr>
-          <w:lang w:val="en-GB"/>
-        </w:rPr>
-        <w:t>Glossar</w:t>
-      </w:r>
-      <w:proofErr w:type="spellEnd"/>
-      <w:r>
-        <w:rPr>
-          <w:lang w:val="en-GB"/>
-        </w:rPr>
-        <w:tab/>
-        <w:t>Glossary</w:t>
-      </w:r>
-    </w:p>
-    <w:p>
-      <w:pPr>
-        <w:rPr>
-          <w:lang w:val="en-GB"/>
-        </w:rPr>
-      </w:pPr>
-    </w:p>
-    <w:p>
-      <w:pPr>
-        <w:pStyle w:val="berschrift1"/>
-        <w:rPr>
-          <w:lang w:val="en-GB"/>
-        </w:rPr>
-      </w:pPr>
-      <w:proofErr w:type="spellStart"/>
-      <w:r>
-        <w:rPr>
-          <w:lang w:val="en-GB"/>
-        </w:rPr>
-        <w:t>Heizkostenzuschlag</w:t>
-      </w:r>
-      <w:proofErr w:type="spellEnd"/>
-      <w:r>
-        <w:rPr>
-          <w:lang w:val="en-GB"/>
-        </w:rPr>
-        <w:tab/>
-        <w:t>Heating cost surcharge</w:t>
-      </w:r>
-    </w:p>
-    <w:p>
-      <w:pPr>
-        <w:rPr>
-          <w:rStyle w:val="hps"/>
-          <w:lang w:val="en-GB"/>
-        </w:rPr>
-      </w:pPr>
-      <w:r>
-        <w:rPr>
-          <w:lang w:val="en-GB"/>
-        </w:rPr>
-        <w:t xml:space="preserve">This is a part of the total room price that </w:t>
-      </w:r>
-      <w:r>
-        <w:rPr>
-          <w:rStyle w:val="hps"/>
-          <w:lang w:val="en-GB"/>
-        </w:rPr>
-        <w:t>covers the cost of</w:t>
-      </w:r>
-      <w:r>
-        <w:rPr>
-          <w:lang w:val="en-GB"/>
-        </w:rPr>
-        <w:t xml:space="preserve"> </w:t>
-      </w:r>
-      <w:r>
-        <w:rPr>
-          <w:rStyle w:val="hps"/>
-          <w:lang w:val="en-GB"/>
-        </w:rPr>
-        <w:t xml:space="preserve">the heating. </w:t>
-      </w:r>
-    </w:p>
-    <w:p>
-      <w:pPr>
-        <w:pStyle w:val="berschrift1"/>
-        <w:rPr>
-          <w:lang w:val="en-GB"/>
-        </w:rPr>
-      </w:pPr>
-      <w:r>
-        <w:rPr>
-          <w:lang w:val="en-GB"/>
-        </w:rPr>
-        <w:t>Individuals</w:t>
-      </w:r>
-      <w:r>
-        <w:rPr>
-          <w:lang w:val="en-GB"/>
-        </w:rPr>
-        <w:tab/>
-      </w:r>
-      <w:proofErr w:type="spellStart"/>
-      <w:r>
-        <w:rPr>
-          <w:lang w:val="en-GB"/>
-        </w:rPr>
-        <w:t>Individuals</w:t>
-      </w:r>
-      <w:proofErr w:type="spellEnd"/>
-    </w:p>
-    <w:p>
-      <w:pPr>
-        <w:rPr>
-          <w:lang w:val="en-GB"/>
-        </w:rPr>
-      </w:pPr>
-      <w:r>
-        <w:rPr>
-          <w:lang w:val="en-GB"/>
-        </w:rPr>
-        <w:t>Guests are described as Individuals if they book directly at the hotel instead of booking wit</w:t>
-      </w:r>
-      <w:r>
-        <w:rPr>
-          <w:lang w:val="en-GB"/>
-        </w:rPr>
-        <w:t>h a travel agency or a company.</w:t>
-      </w:r>
-    </w:p>
-    <w:p>
-      <w:pPr>
-        <w:pStyle w:val="berschrift1"/>
-        <w:rPr>
-          <w:lang w:val="en-GB"/>
-        </w:rPr>
-      </w:pPr>
-      <w:proofErr w:type="spellStart"/>
-      <w:r>
-        <w:rPr>
-          <w:lang w:val="en-GB"/>
-        </w:rPr>
-        <w:t>Jahresabschluss</w:t>
-      </w:r>
-      <w:proofErr w:type="spellEnd"/>
-      <w:r>
-        <w:rPr>
-          <w:lang w:val="en-GB"/>
-        </w:rPr>
-        <w:tab/>
-      </w:r>
-      <w:r>
-        <w:rPr>
-          <w:lang w:val="en-GB"/>
-        </w:rPr>
-        <w:tab/>
-        <w:t>Annual closure</w:t>
-      </w:r>
-    </w:p>
-    <w:p>
-      <w:pPr>
-        <w:rPr>
-          <w:lang w:val="en-GB"/>
-        </w:rPr>
-      </w:pPr>
-    </w:p>
-    <w:p>
-      <w:pPr>
-        <w:pStyle w:val="berschrift1"/>
-        <w:rPr>
-          <w:lang w:val="en-GB"/>
-        </w:rPr>
-      </w:pPr>
-      <w:r>
-        <w:rPr>
-          <w:lang w:val="en-GB"/>
-        </w:rPr>
-        <w:t>Journal</w:t>
-      </w:r>
-      <w:r>
-        <w:rPr>
-          <w:lang w:val="en-GB"/>
-        </w:rPr>
-        <w:tab/>
-      </w:r>
-      <w:proofErr w:type="spellStart"/>
-      <w:r>
-        <w:rPr>
-          <w:lang w:val="en-GB"/>
-        </w:rPr>
-        <w:t>Journal</w:t>
-      </w:r>
-      <w:proofErr w:type="spellEnd"/>
-    </w:p>
-    <w:p>
-      <w:pPr>
-        <w:rPr>
-          <w:lang w:val="en-GB"/>
-        </w:rPr>
-      </w:pPr>
-      <w:r>
-        <w:rPr>
-          <w:lang w:val="en-GB"/>
-        </w:rPr>
-        <w:t>The journal shows the activities of employ</w:t>
-      </w:r>
-      <w:r>
-        <w:rPr>
-          <w:lang w:val="en-GB"/>
-        </w:rPr>
-        <w:t xml:space="preserve">ees during a specified period. </w:t>
-      </w:r>
-    </w:p>
-    <w:p>
-      <w:pPr>
-        <w:pStyle w:val="berschrift1"/>
-        <w:rPr>
-          <w:lang w:val="en-GB"/>
-        </w:rPr>
-      </w:pPr>
-      <w:proofErr w:type="spellStart"/>
-      <w:r>
-        <w:rPr>
-          <w:lang w:val="en-GB"/>
-        </w:rPr>
-        <w:t>Kategorie</w:t>
-      </w:r>
-      <w:proofErr w:type="spellEnd"/>
-      <w:r>
-        <w:rPr>
-          <w:lang w:val="en-GB"/>
-        </w:rPr>
-        <w:tab/>
-        <w:t>Category</w:t>
-      </w:r>
-    </w:p>
-    <w:p>
-      <w:pPr>
-        <w:rPr>
-          <w:lang w:val="en-GB"/>
-        </w:rPr>
-      </w:pPr>
-    </w:p>
-    <w:p>
-      <w:pPr>
-        <w:pStyle w:val="berschrift1"/>
-        <w:rPr>
-          <w:lang w:val="en-GB"/>
-        </w:rPr>
-      </w:pPr>
-      <w:proofErr w:type="spellStart"/>
-      <w:r>
-        <w:rPr>
-          <w:lang w:val="en-GB"/>
-        </w:rPr>
-        <w:t>Kontingent</w:t>
-      </w:r>
-      <w:proofErr w:type="spellEnd"/>
-      <w:r>
-        <w:rPr>
-          <w:lang w:val="en-GB"/>
-        </w:rPr>
-        <w:tab/>
-        <w:t>Contingent</w:t>
-      </w:r>
-    </w:p>
-    <w:p>
-      <w:pPr>
-        <w:rPr>
-          <w:lang w:val="en-GB"/>
-        </w:rPr>
-      </w:pPr>
-    </w:p>
-    <w:p>
-      <w:pPr>
-        <w:pStyle w:val="berschrift1"/>
-        <w:rPr>
-          <w:lang w:val="en-GB"/>
-        </w:rPr>
-      </w:pPr>
-      <w:proofErr w:type="spellStart"/>
-      <w:r>
-        <w:rPr>
-          <w:lang w:val="en-GB"/>
-        </w:rPr>
-        <w:t>Kontrakt</w:t>
-      </w:r>
-      <w:proofErr w:type="spellEnd"/>
-      <w:r>
-        <w:rPr>
-          <w:lang w:val="en-GB"/>
-        </w:rPr>
-        <w:tab/>
-        <w:t>Contract</w:t>
-      </w:r>
-    </w:p>
-    <w:p>
-      <w:pPr>
-        <w:rPr>
-          <w:lang w:val="en-GB"/>
-        </w:rPr>
-      </w:pPr>
-    </w:p>
-    <w:p>
-      <w:pPr>
-        <w:pStyle w:val="berschrift1"/>
-        <w:rPr>
-          <w:lang w:val="en-GB"/>
-        </w:rPr>
-      </w:pPr>
-      <w:proofErr w:type="spellStart"/>
-      <w:r>
-        <w:rPr>
-          <w:lang w:val="en-GB"/>
-        </w:rPr>
-        <w:t>Kreditgrenze</w:t>
-      </w:r>
-      <w:proofErr w:type="spellEnd"/>
-      <w:r>
-        <w:rPr>
-          <w:lang w:val="en-GB"/>
-        </w:rPr>
-        <w:tab/>
-        <w:t>Credit limit</w:t>
-      </w:r>
-    </w:p>
-    <w:p>
-      <w:pPr>
-        <w:rPr>
-          <w:lang w:val="en-GB"/>
-        </w:rPr>
-      </w:pPr>
-      <w:r>
-        <w:rPr>
-          <w:lang w:val="en-GB"/>
-        </w:rPr>
-        <w:t xml:space="preserve">Credit limit, </w:t>
-      </w:r>
-      <w:r>
-        <w:rPr>
-          <w:rStyle w:val="hps"/>
-          <w:lang w:val="en-GB"/>
-        </w:rPr>
-        <w:t>to</w:t>
-      </w:r>
-      <w:r>
-        <w:rPr>
-          <w:lang w:val="en-GB"/>
-        </w:rPr>
-        <w:t xml:space="preserve"> </w:t>
-      </w:r>
-      <w:r>
-        <w:rPr>
-          <w:rStyle w:val="hps"/>
-          <w:lang w:val="en-GB"/>
-        </w:rPr>
-        <w:t>be</w:t>
-      </w:r>
-      <w:r>
-        <w:rPr>
-          <w:lang w:val="en-GB"/>
-        </w:rPr>
-        <w:t xml:space="preserve"> </w:t>
-      </w:r>
-      <w:r>
-        <w:rPr>
-          <w:rStyle w:val="hps"/>
-          <w:lang w:val="en-GB"/>
-        </w:rPr>
-        <w:t>granted</w:t>
-      </w:r>
-      <w:r>
-        <w:rPr>
-          <w:lang w:val="en-GB"/>
-        </w:rPr>
-        <w:t xml:space="preserve"> </w:t>
-      </w:r>
-      <w:r>
-        <w:rPr>
-          <w:rStyle w:val="hps"/>
-          <w:lang w:val="en-GB"/>
-        </w:rPr>
-        <w:t>to</w:t>
-      </w:r>
-      <w:r>
-        <w:rPr>
-          <w:lang w:val="en-GB"/>
-        </w:rPr>
-        <w:t xml:space="preserve"> a </w:t>
-      </w:r>
-      <w:r>
-        <w:rPr>
-          <w:rStyle w:val="hps"/>
-          <w:lang w:val="en-GB"/>
-        </w:rPr>
-        <w:t>guest (default</w:t>
-      </w:r>
-      <w:r>
-        <w:rPr>
-          <w:lang w:val="en-GB"/>
-        </w:rPr>
-        <w:t xml:space="preserve"> </w:t>
-      </w:r>
-      <w:r>
-        <w:rPr>
-          <w:rStyle w:val="hps"/>
-          <w:lang w:val="en-GB"/>
-        </w:rPr>
-        <w:t>value that can</w:t>
-      </w:r>
-      <w:r>
-        <w:rPr>
-          <w:lang w:val="en-GB"/>
-        </w:rPr>
-        <w:t xml:space="preserve"> </w:t>
-      </w:r>
-      <w:r>
-        <w:rPr>
-          <w:rStyle w:val="hps"/>
-          <w:lang w:val="en-GB"/>
-        </w:rPr>
-        <w:t>be</w:t>
-      </w:r>
-      <w:r>
-        <w:rPr>
-          <w:lang w:val="en-GB"/>
-        </w:rPr>
-        <w:t xml:space="preserve"> </w:t>
-      </w:r>
-      <w:r>
-        <w:rPr>
-          <w:rStyle w:val="hps"/>
-          <w:lang w:val="en-GB"/>
-        </w:rPr>
-        <w:t>changed</w:t>
-      </w:r>
-      <w:r>
-        <w:rPr>
-          <w:lang w:val="en-GB"/>
-        </w:rPr>
-        <w:t xml:space="preserve"> </w:t>
-      </w:r>
-      <w:r>
-        <w:rPr>
-          <w:rStyle w:val="hps"/>
-          <w:lang w:val="en-GB"/>
-        </w:rPr>
-        <w:t>at check</w:t>
-      </w:r>
-      <w:r>
-        <w:rPr>
-          <w:lang w:val="en-GB"/>
-        </w:rPr>
-        <w:t xml:space="preserve"> </w:t>
-      </w:r>
-      <w:r>
-        <w:rPr>
-          <w:rStyle w:val="hps"/>
-          <w:lang w:val="en-GB"/>
-        </w:rPr>
-        <w:t>in</w:t>
-      </w:r>
-      <w:r>
-        <w:rPr>
-          <w:lang w:val="en-GB"/>
-        </w:rPr>
-        <w:t>)</w:t>
-      </w:r>
-    </w:p>
-    <w:p>
-      <w:pPr>
-        <w:pStyle w:val="berschrift1"/>
-        <w:rPr>
-          <w:lang w:val="en-GB"/>
-        </w:rPr>
-      </w:pPr>
-      <w:proofErr w:type="spellStart"/>
-      <w:r>
-        <w:rPr>
-          <w:lang w:val="en-GB"/>
-        </w:rPr>
         <w:t>Kunde</w:t>
       </w:r>
       <w:proofErr w:type="spellEnd"/>
@@ -1912,6 +2374,43 @@
           <w:lang w:val="en-GB"/>
         </w:rPr>
       </w:pPr>
+      <w:r>
+        <w:rPr>
+          <w:lang w:val="en-GB"/>
+        </w:rPr>
+        <w:t xml:space="preserve">As a </w:t>
+      </w:r>
+      <w:r>
+        <w:rPr>
+          <w:lang w:val="en-GB"/>
+        </w:rPr>
+        <w:t>customer, the person is called, who pays for the</w:t>
+      </w:r>
+      <w:r>
+        <w:rPr>
+          <w:lang w:val="en-GB"/>
+        </w:rPr>
+        <w:t xml:space="preserve"> services</w:t>
+      </w:r>
+      <w:r>
+        <w:rPr>
+          <w:lang w:val="en-GB"/>
+        </w:rPr>
+        <w:t xml:space="preserve"> as guest has use</w:t>
+      </w:r>
+      <w:r>
+        <w:rPr>
+          <w:lang w:val="en-GB"/>
+        </w:rPr>
+        <w:t xml:space="preserve">. </w:t>
+      </w:r>
+    </w:p>
+    <w:p>
+      <w:pPr>
+        <w:rPr>
+          <w:lang w:val="en-GB"/>
+        </w:rPr>
+      </w:pPr>
     </w:p>
     <w:p>
       <w:pPr>
@@ -1954,7 +2453,6 @@
         <w:rPr>
           <w:lang w:val="en-GB"/>
         </w:rPr>
-        <w:lastRenderedPageBreak/>
         <w:t>No-Show-</w:t>
       </w:r>
       <w:proofErr w:type="spellStart"/>
@@ -2013,9 +2511,23 @@
     <w:p>
       <w:pPr>
         <w:rPr>
-          <w:lang w:val="en-GB"/>
-        </w:rPr>
-      </w:pPr>
+          <w:b/>
+          <w:bCs/>
+          <w:lang w:val="en-GB"/>
+        </w:rPr>
+      </w:pPr>
+      <w:r>
+        <w:rPr>
+          <w:lang w:val="en-GB"/>
+        </w:rPr>
+        <w:t>An option is a specific, to a reservation linked condition, which has to be fulfilled, to confirm the reservation.</w:t>
+      </w:r>
+      <w:r>
+        <w:rPr>
+          <w:lang w:val="en-GB"/>
+        </w:rPr>
+        <w:t xml:space="preserve"> This may be a simple confirmation or a payment on account.</w:t>
+      </w:r>
     </w:p>
     <w:p>
       <w:pPr>
@@ -2050,530 +2562,512 @@
         <w:rPr>
           <w:lang w:val="en-GB"/>
         </w:rPr>
-        <w:t>Date by which the options (advance payment, c</w:t>
-      </w:r>
-      <w:r>
-        <w:rPr>
-          <w:lang w:val="en-GB"/>
-        </w:rPr>
-        <w:t>onfirmation) must be fulfilled.</w:t>
-      </w:r>
-    </w:p>
-    <w:p>
-      <w:pPr>
-        <w:pStyle w:val="berschrift1"/>
-        <w:rPr>
-          <w:lang w:val="en-GB"/>
-        </w:rPr>
-      </w:pPr>
-      <w:proofErr w:type="gramStart"/>
-      <w:r>
-        <w:rPr>
-          <w:lang w:val="en-GB"/>
-        </w:rPr>
-        <w:t>out</w:t>
-      </w:r>
-      <w:proofErr w:type="gramEnd"/>
-      <w:r>
-        <w:rPr>
-          <w:lang w:val="en-GB"/>
-        </w:rPr>
-        <w:t xml:space="preserve"> of order</w:t>
-      </w:r>
-      <w:r>
-        <w:rPr>
-          <w:lang w:val="en-GB"/>
-        </w:rPr>
-        <w:tab/>
-        <w:t>out of order</w:t>
-      </w:r>
-    </w:p>
-    <w:p>
-      <w:pPr>
-        <w:rPr>
-          <w:lang w:val="en-GB"/>
-        </w:rPr>
-      </w:pPr>
-      <w:proofErr w:type="gramStart"/>
-      <w:r>
-        <w:rPr>
-          <w:rStyle w:val="hps"/>
-          <w:lang w:val="en-GB"/>
-        </w:rPr>
-        <w:t>The</w:t>
-      </w:r>
-      <w:r>
-        <w:rPr>
-          <w:lang w:val="en-GB"/>
-        </w:rPr>
-        <w:t xml:space="preserve"> </w:t>
-      </w:r>
-      <w:r>
-        <w:rPr>
-          <w:rStyle w:val="hps"/>
-          <w:lang w:val="en-GB"/>
-        </w:rPr>
-        <w:t>status of a room.</w:t>
-      </w:r>
-      <w:proofErr w:type="gramEnd"/>
-      <w:r>
-        <w:rPr>
-          <w:lang w:val="en-GB"/>
-        </w:rPr>
-        <w:br/>
-      </w:r>
-      <w:r>
-        <w:rPr>
-          <w:rStyle w:val="hps"/>
-          <w:lang w:val="en-GB"/>
-        </w:rPr>
-        <w:t>This means</w:t>
-      </w:r>
-      <w:r>
-        <w:rPr>
-          <w:lang w:val="en-GB"/>
-        </w:rPr>
-        <w:t xml:space="preserve"> </w:t>
-      </w:r>
-      <w:r>
-        <w:rPr>
-          <w:rStyle w:val="hps"/>
-          <w:lang w:val="en-GB"/>
-        </w:rPr>
-        <w:t>that the room</w:t>
-      </w:r>
-      <w:r>
-        <w:rPr>
-          <w:lang w:val="en-GB"/>
-        </w:rPr>
-        <w:t xml:space="preserve"> </w:t>
-      </w:r>
-      <w:r>
-        <w:rPr>
-          <w:rStyle w:val="hps"/>
-          <w:lang w:val="en-GB"/>
-        </w:rPr>
-        <w:t>cannot be rented</w:t>
-      </w:r>
-      <w:r>
-        <w:rPr>
-          <w:lang w:val="en-GB"/>
-        </w:rPr>
-        <w:t xml:space="preserve">. </w:t>
-      </w:r>
-      <w:r>
-        <w:rPr>
-          <w:rStyle w:val="hps"/>
-          <w:lang w:val="en-GB"/>
-        </w:rPr>
-        <w:t>There may</w:t>
-      </w:r>
-      <w:r>
-        <w:rPr>
-          <w:lang w:val="en-GB"/>
-        </w:rPr>
-        <w:t xml:space="preserve"> </w:t>
-      </w:r>
-      <w:r>
-        <w:rPr>
-          <w:rStyle w:val="hps"/>
-          <w:lang w:val="en-GB"/>
-        </w:rPr>
-        <w:t>be several reasons for this</w:t>
-      </w:r>
-      <w:r>
-        <w:rPr>
-          <w:lang w:val="en-GB"/>
-        </w:rPr>
-        <w:t>.</w:t>
-      </w:r>
-    </w:p>
-    <w:p>
-      <w:pPr>
-        <w:rPr>
-          <w:lang w:val="en-GB"/>
-        </w:rPr>
-      </w:pPr>
-      <w:r>
-        <w:rPr>
-          <w:lang w:val="en-GB"/>
-        </w:rPr>
-        <w:t>Ex: burst water pipe</w:t>
-      </w:r>
-    </w:p>
-    <w:p>
-      <w:pPr>
-        <w:pStyle w:val="berschrift1"/>
-        <w:rPr>
-          <w:lang w:val="en-GB"/>
-        </w:rPr>
-      </w:pPr>
-      <w:r>
-        <w:rPr>
-          <w:lang w:val="en-GB"/>
-        </w:rPr>
-        <w:t>Package</w:t>
-      </w:r>
-      <w:r>
-        <w:rPr>
-          <w:lang w:val="en-GB"/>
-        </w:rPr>
-        <w:tab/>
-      </w:r>
-      <w:proofErr w:type="spellStart"/>
-      <w:r>
-        <w:rPr>
-          <w:lang w:val="en-GB"/>
-        </w:rPr>
-        <w:t>Package</w:t>
-      </w:r>
-      <w:proofErr w:type="spellEnd"/>
-    </w:p>
-    <w:p>
-      <w:pPr>
-        <w:rPr>
-          <w:lang w:val="en-GB"/>
-        </w:rPr>
-      </w:pPr>
-    </w:p>
-    <w:p>
-      <w:pPr>
-        <w:pStyle w:val="berschrift1"/>
-        <w:rPr>
-          <w:lang w:val="en-GB"/>
-        </w:rPr>
-      </w:pPr>
-      <w:r>
-        <w:rPr>
-          <w:lang w:val="en-GB"/>
-        </w:rPr>
-        <w:t xml:space="preserve">Radio Frequency </w:t>
-      </w:r>
-      <w:proofErr w:type="spellStart"/>
-      <w:r>
-        <w:rPr>
-          <w:lang w:val="en-GB"/>
-        </w:rPr>
-        <w:t>Idendifycation</w:t>
-      </w:r>
-      <w:proofErr w:type="spellEnd"/>
-      <w:r>
-        <w:rPr>
-          <w:lang w:val="en-GB"/>
-        </w:rPr>
-        <w:tab/>
-        <w:t xml:space="preserve">Radio Frequency </w:t>
-      </w:r>
-      <w:proofErr w:type="spellStart"/>
-      <w:r>
-        <w:rPr>
-          <w:lang w:val="en-GB"/>
-        </w:rPr>
-        <w:t>Idendifycation</w:t>
-      </w:r>
-      <w:proofErr w:type="spellEnd"/>
-    </w:p>
-    <w:p>
-      <w:pPr>
-        <w:rPr>
-          <w:lang w:val="en-GB"/>
-        </w:rPr>
-      </w:pPr>
-    </w:p>
-    <w:p>
-      <w:pPr>
-        <w:pStyle w:val="berschrift1"/>
-      </w:pPr>
-      <w:r>
-        <w:t>Rechnung</w:t>
-      </w:r>
-      <w:r>
-        <w:tab/>
-        <w:t>Bill</w:t>
-      </w:r>
-    </w:p>
-    <w:p/>
-    <w:p>
-      <w:pPr>
-        <w:pStyle w:val="berschrift1"/>
-      </w:pPr>
-      <w:r>
-        <w:t>Rechnung erstellen</w:t>
-      </w:r>
-      <w:r>
-        <w:tab/>
-      </w:r>
-      <w:proofErr w:type="spellStart"/>
-      <w:r>
-        <w:t>create</w:t>
-      </w:r>
-      <w:proofErr w:type="spellEnd"/>
-      <w:r>
-        <w:t xml:space="preserve"> </w:t>
-      </w:r>
-      <w:proofErr w:type="spellStart"/>
-      <w:r>
-        <w:t>bill</w:t>
-      </w:r>
-      <w:proofErr w:type="spellEnd"/>
-    </w:p>
-    <w:p/>
-    <w:p>
-      <w:pPr>
-        <w:pStyle w:val="berschrift1"/>
-        <w:rPr>
-          <w:lang w:val="en-GB"/>
-        </w:rPr>
-      </w:pPr>
-      <w:proofErr w:type="spellStart"/>
-      <w:r>
-        <w:rPr>
-          <w:lang w:val="en-GB"/>
-        </w:rPr>
-        <w:t>Rechnung</w:t>
-      </w:r>
-      <w:proofErr w:type="spellEnd"/>
-      <w:r>
-        <w:rPr>
-          <w:lang w:val="en-GB"/>
-        </w:rPr>
-        <w:t xml:space="preserve"> </w:t>
-      </w:r>
-      <w:proofErr w:type="spellStart"/>
-      <w:r>
-        <w:rPr>
-          <w:lang w:val="en-GB"/>
-        </w:rPr>
-        <w:t>legen</w:t>
-      </w:r>
-      <w:proofErr w:type="spellEnd"/>
-      <w:r>
-        <w:rPr>
-          <w:lang w:val="en-GB"/>
-        </w:rPr>
-        <w:tab/>
-      </w:r>
-      <w:r>
-        <w:rPr>
-          <w:lang w:val="en-GB"/>
-        </w:rPr>
-        <w:tab/>
-      </w:r>
-      <w:r>
-        <w:rPr>
-          <w:lang w:val="en-GB"/>
-        </w:rPr>
-        <w:t>to render account</w:t>
-      </w:r>
-    </w:p>
-    <w:p>
-      <w:pPr>
-        <w:rPr>
-          <w:lang w:val="en-GB"/>
-        </w:rPr>
-      </w:pPr>
-    </w:p>
-    <w:p>
-      <w:pPr>
-        <w:pStyle w:val="berschrift1"/>
-        <w:rPr>
-          <w:lang w:val="en-GB"/>
-        </w:rPr>
-      </w:pPr>
-      <w:proofErr w:type="spellStart"/>
-      <w:r>
-        <w:rPr>
-          <w:lang w:val="en-GB"/>
-        </w:rPr>
-        <w:t>Rechnungsposition</w:t>
-      </w:r>
-      <w:proofErr w:type="spellEnd"/>
-      <w:r>
-        <w:rPr>
-          <w:lang w:val="en-GB"/>
-        </w:rPr>
-        <w:tab/>
-        <w:t>Bill line item</w:t>
-      </w:r>
-    </w:p>
-    <w:p>
-      <w:pPr>
-        <w:rPr>
-          <w:lang w:val="en-GB"/>
-        </w:rPr>
-      </w:pPr>
-    </w:p>
-    <w:p>
-      <w:pPr>
-        <w:pStyle w:val="berschrift1"/>
-      </w:pPr>
-      <w:r>
-        <w:t>Rechnungsteilung</w:t>
-      </w:r>
-      <w:r>
-        <w:tab/>
-      </w:r>
-      <w:proofErr w:type="spellStart"/>
-      <w:r>
-        <w:t>split</w:t>
-      </w:r>
-      <w:proofErr w:type="spellEnd"/>
-      <w:r>
-        <w:t xml:space="preserve"> </w:t>
-      </w:r>
-      <w:proofErr w:type="spellStart"/>
-      <w:r>
-        <w:t>bill</w:t>
-      </w:r>
-      <w:proofErr w:type="spellEnd"/>
-    </w:p>
-    <w:p/>
-    <w:p>
-      <w:pPr>
-        <w:pStyle w:val="berschrift1"/>
-      </w:pPr>
-      <w:r>
-        <w:lastRenderedPageBreak/>
-        <w:t>Reservierung</w:t>
-      </w:r>
-      <w:r>
-        <w:tab/>
-        <w:t>Reservation</w:t>
-      </w:r>
-    </w:p>
-    <w:p/>
-    <w:p>
-      <w:pPr>
-        <w:pStyle w:val="berschrift1"/>
-      </w:pPr>
-      <w:r>
-        <w:t>Reservierungsbestätigung</w:t>
-      </w:r>
-      <w:r>
-        <w:tab/>
-        <w:t xml:space="preserve">Reservation </w:t>
-      </w:r>
-      <w:proofErr w:type="spellStart"/>
-      <w:r>
-        <w:t>confirmation</w:t>
-      </w:r>
-      <w:proofErr w:type="spellEnd"/>
-    </w:p>
-    <w:p/>
-    <w:p>
-      <w:pPr>
-        <w:pStyle w:val="berschrift1"/>
-        <w:rPr>
-          <w:lang w:val="en-GB"/>
-        </w:rPr>
-      </w:pPr>
-      <w:r>
-        <w:rPr>
-          <w:lang w:val="en-GB"/>
-        </w:rPr>
-        <w:t>Rezeptionist</w:t>
-      </w:r>
-      <w:r>
-        <w:rPr>
-          <w:lang w:val="en-GB"/>
-        </w:rPr>
-        <w:tab/>
-        <w:t>Receptionist</w:t>
-      </w:r>
-    </w:p>
-    <w:p>
-      <w:pPr>
-        <w:rPr>
-          <w:lang w:val="en-GB"/>
-        </w:rPr>
-      </w:pPr>
-    </w:p>
-    <w:p>
-      <w:pPr>
-        <w:pStyle w:val="berschrift1"/>
-        <w:rPr>
-          <w:lang w:val="en-GB"/>
-        </w:rPr>
-      </w:pPr>
-      <w:r>
-        <w:rPr>
-          <w:lang w:val="en-GB"/>
-        </w:rPr>
-        <w:t>RFID</w:t>
-      </w:r>
-      <w:r>
-        <w:rPr>
-          <w:lang w:val="en-GB"/>
-        </w:rPr>
-        <w:tab/>
-      </w:r>
-      <w:proofErr w:type="spellStart"/>
-      <w:r>
-        <w:rPr>
-          <w:lang w:val="en-GB"/>
-        </w:rPr>
-        <w:t>RFID</w:t>
-      </w:r>
-      <w:proofErr w:type="spellEnd"/>
-    </w:p>
-    <w:p>
-      <w:pPr>
-        <w:rPr>
-          <w:lang w:val="en-GB"/>
-        </w:rPr>
-      </w:pPr>
-    </w:p>
-    <w:p>
-      <w:pPr>
-        <w:pStyle w:val="berschrift1"/>
-        <w:rPr>
-          <w:lang w:val="en-GB"/>
-        </w:rPr>
-      </w:pPr>
-      <w:proofErr w:type="spellStart"/>
-      <w:r>
-        <w:rPr>
-          <w:lang w:val="en-GB"/>
-        </w:rPr>
-        <w:t>Sequenzdiagramm</w:t>
-      </w:r>
-      <w:proofErr w:type="spellEnd"/>
-      <w:r>
-        <w:rPr>
-          <w:lang w:val="en-GB"/>
-        </w:rPr>
-        <w:tab/>
-        <w:t>Sequence diagram</w:t>
-      </w:r>
-    </w:p>
-    <w:p>
-      <w:pPr>
-        <w:rPr>
-          <w:lang w:val="en-GB"/>
-        </w:rPr>
-      </w:pPr>
-      <w:r>
-        <w:rPr>
-          <w:lang w:val="en-GB"/>
-        </w:rPr>
-        <w:t xml:space="preserve">The </w:t>
-      </w:r>
-      <w:proofErr w:type="spellStart"/>
-      <w:r>
-        <w:rPr>
-          <w:lang w:val="en-GB"/>
-        </w:rPr>
-        <w:t>seqencediagram</w:t>
-      </w:r>
-      <w:proofErr w:type="spellEnd"/>
-      <w:r>
-        <w:rPr>
-          <w:lang w:val="en-GB"/>
-        </w:rPr>
-        <w:t xml:space="preserve"> </w:t>
+        <w:t>Date by which the options (advance payment, confirmation) must be fulfilled.</w:t>
+      </w:r>
+    </w:p>
+    <w:p>
+      <w:pPr>
+        <w:pStyle w:val="berschrift1"/>
+        <w:rPr>
+          <w:lang w:val="en-GB"/>
+        </w:rPr>
+      </w:pPr>
+      <w:r>
+        <w:rPr>
+          <w:lang w:val="en-GB"/>
+        </w:rPr>
+        <w:t>O</w:t>
       </w:r>
       <w:bookmarkStart w:id="0" w:name="_GoBack"/>
       <w:bookmarkEnd w:id="0"/>
+      <w:r>
+        <w:rPr>
+          <w:lang w:val="en-GB"/>
+        </w:rPr>
+        <w:t>ut of order</w:t>
+      </w:r>
+      <w:r>
+        <w:rPr>
+          <w:lang w:val="en-GB"/>
+        </w:rPr>
+        <w:tab/>
+        <w:t>out of order</w:t>
+      </w:r>
+    </w:p>
+    <w:p>
+      <w:pPr>
+        <w:rPr>
+          <w:lang w:val="en-GB"/>
+        </w:rPr>
+      </w:pPr>
+      <w:proofErr w:type="gramStart"/>
+      <w:r>
+        <w:rPr>
+          <w:rStyle w:val="hps"/>
+          <w:lang w:val="en-GB"/>
+        </w:rPr>
+        <w:t>The</w:t>
+      </w:r>
+      <w:r>
+        <w:rPr>
+          <w:lang w:val="en-GB"/>
+        </w:rPr>
+        <w:t xml:space="preserve"> </w:t>
+      </w:r>
+      <w:r>
+        <w:rPr>
+          <w:rStyle w:val="hps"/>
+          <w:lang w:val="en-GB"/>
+        </w:rPr>
+        <w:t>status of a room.</w:t>
+      </w:r>
+      <w:proofErr w:type="gramEnd"/>
+      <w:r>
+        <w:rPr>
+          <w:lang w:val="en-GB"/>
+        </w:rPr>
+        <w:br/>
+      </w:r>
+      <w:r>
+        <w:rPr>
+          <w:rStyle w:val="hps"/>
+          <w:lang w:val="en-GB"/>
+        </w:rPr>
+        <w:t>This means</w:t>
+      </w:r>
+      <w:r>
+        <w:rPr>
+          <w:lang w:val="en-GB"/>
+        </w:rPr>
+        <w:t xml:space="preserve"> </w:t>
+      </w:r>
+      <w:r>
+        <w:rPr>
+          <w:rStyle w:val="hps"/>
+          <w:lang w:val="en-GB"/>
+        </w:rPr>
+        <w:t>that the room</w:t>
+      </w:r>
+      <w:r>
+        <w:rPr>
+          <w:lang w:val="en-GB"/>
+        </w:rPr>
+        <w:t xml:space="preserve"> </w:t>
+      </w:r>
+      <w:r>
+        <w:rPr>
+          <w:rStyle w:val="hps"/>
+          <w:lang w:val="en-GB"/>
+        </w:rPr>
+        <w:t>cannot be rented</w:t>
+      </w:r>
+      <w:r>
+        <w:rPr>
+          <w:lang w:val="en-GB"/>
+        </w:rPr>
+        <w:t xml:space="preserve">. </w:t>
+      </w:r>
+      <w:r>
+        <w:rPr>
+          <w:rStyle w:val="hps"/>
+          <w:lang w:val="en-GB"/>
+        </w:rPr>
+        <w:t>There may</w:t>
+      </w:r>
+      <w:r>
+        <w:rPr>
+          <w:lang w:val="en-GB"/>
+        </w:rPr>
+        <w:t xml:space="preserve"> </w:t>
+      </w:r>
+      <w:r>
+        <w:rPr>
+          <w:rStyle w:val="hps"/>
+          <w:lang w:val="en-GB"/>
+        </w:rPr>
+        <w:t>be several reasons for this</w:t>
+      </w:r>
+      <w:r>
+        <w:rPr>
+          <w:lang w:val="en-GB"/>
+        </w:rPr>
+        <w:t>.</w:t>
+      </w:r>
+    </w:p>
+    <w:p>
+      <w:pPr>
+        <w:rPr>
+          <w:lang w:val="en-GB"/>
+        </w:rPr>
+      </w:pPr>
+      <w:r>
+        <w:rPr>
+          <w:lang w:val="en-GB"/>
+        </w:rPr>
+        <w:t>Ex: burst water pipe</w:t>
+      </w:r>
+    </w:p>
+    <w:p>
+      <w:pPr>
+        <w:pStyle w:val="berschrift1"/>
+        <w:rPr>
+          <w:lang w:val="en-GB"/>
+        </w:rPr>
+      </w:pPr>
+      <w:r>
+        <w:rPr>
+          <w:lang w:val="en-GB"/>
+        </w:rPr>
+        <w:t>Package</w:t>
+      </w:r>
+      <w:r>
+        <w:rPr>
+          <w:lang w:val="en-GB"/>
+        </w:rPr>
+        <w:tab/>
+      </w:r>
+      <w:proofErr w:type="spellStart"/>
+      <w:r>
+        <w:rPr>
+          <w:lang w:val="en-GB"/>
+        </w:rPr>
+        <w:t>Package</w:t>
+      </w:r>
+      <w:proofErr w:type="spellEnd"/>
+    </w:p>
+    <w:p>
+      <w:pPr>
+        <w:rPr>
+          <w:lang w:val="en-GB"/>
+        </w:rPr>
+      </w:pPr>
+    </w:p>
+    <w:p>
+      <w:pPr>
+        <w:pStyle w:val="berschrift1"/>
+        <w:rPr>
+          <w:lang w:val="en-GB"/>
+        </w:rPr>
+      </w:pPr>
+      <w:r>
+        <w:rPr>
+          <w:lang w:val="en-GB"/>
+        </w:rPr>
+        <w:t xml:space="preserve">Radio Frequency </w:t>
+      </w:r>
+      <w:proofErr w:type="spellStart"/>
+      <w:r>
+        <w:rPr>
+          <w:lang w:val="en-GB"/>
+        </w:rPr>
+        <w:t>Idendifycation</w:t>
+      </w:r>
+      <w:proofErr w:type="spellEnd"/>
+      <w:r>
+        <w:rPr>
+          <w:lang w:val="en-GB"/>
+        </w:rPr>
+        <w:tab/>
+        <w:t xml:space="preserve">Radio Frequency </w:t>
+      </w:r>
+      <w:proofErr w:type="spellStart"/>
+      <w:r>
+        <w:rPr>
+          <w:lang w:val="en-GB"/>
+        </w:rPr>
+        <w:t>Idendifycation</w:t>
+      </w:r>
+      <w:proofErr w:type="spellEnd"/>
+    </w:p>
+    <w:p>
+      <w:pPr>
+        <w:rPr>
+          <w:lang w:val="en-GB"/>
+        </w:rPr>
+      </w:pPr>
+    </w:p>
+    <w:p>
+      <w:pPr>
+        <w:pStyle w:val="berschrift1"/>
+      </w:pPr>
+      <w:r>
+        <w:t>Rechnung</w:t>
+      </w:r>
+      <w:r>
+        <w:tab/>
+        <w:t>Bill</w:t>
+      </w:r>
+    </w:p>
+    <w:p/>
+    <w:p>
+      <w:pPr>
+        <w:pStyle w:val="berschrift1"/>
+      </w:pPr>
+      <w:r>
+        <w:t>Rechnung erstellen</w:t>
+      </w:r>
+      <w:r>
+        <w:tab/>
+      </w:r>
+      <w:proofErr w:type="spellStart"/>
+      <w:r>
+        <w:t>create</w:t>
+      </w:r>
+      <w:proofErr w:type="spellEnd"/>
+      <w:r>
+        <w:t xml:space="preserve"> bill</w:t>
+      </w:r>
+    </w:p>
+    <w:p/>
+    <w:p>
+      <w:pPr>
+        <w:pStyle w:val="berschrift1"/>
+        <w:rPr>
+          <w:lang w:val="en-GB"/>
+        </w:rPr>
+      </w:pPr>
+      <w:proofErr w:type="spellStart"/>
+      <w:r>
+        <w:rPr>
+          <w:lang w:val="en-GB"/>
+        </w:rPr>
+        <w:t>Rechnung</w:t>
+      </w:r>
+      <w:proofErr w:type="spellEnd"/>
+      <w:r>
+        <w:rPr>
+          <w:lang w:val="en-GB"/>
+        </w:rPr>
+        <w:t xml:space="preserve"> </w:t>
+      </w:r>
+      <w:proofErr w:type="spellStart"/>
+      <w:r>
+        <w:rPr>
+          <w:lang w:val="en-GB"/>
+        </w:rPr>
+        <w:t>legen</w:t>
+      </w:r>
+      <w:proofErr w:type="spellEnd"/>
+      <w:r>
+        <w:rPr>
+          <w:lang w:val="en-GB"/>
+        </w:rPr>
+        <w:tab/>
+      </w:r>
+      <w:r>
+        <w:rPr>
+          <w:lang w:val="en-GB"/>
+        </w:rPr>
+        <w:tab/>
+      </w:r>
+      <w:r>
+        <w:rPr>
+          <w:lang w:val="en-GB"/>
+        </w:rPr>
+        <w:t>to render account</w:t>
+      </w:r>
+    </w:p>
+    <w:p>
+      <w:pPr>
+        <w:rPr>
+          <w:lang w:val="en-GB"/>
+        </w:rPr>
+      </w:pPr>
+    </w:p>
+    <w:p>
+      <w:pPr>
+        <w:pStyle w:val="berschrift1"/>
+        <w:rPr>
+          <w:lang w:val="en-GB"/>
+        </w:rPr>
+      </w:pPr>
+      <w:proofErr w:type="spellStart"/>
+      <w:r>
+        <w:rPr>
+          <w:lang w:val="en-GB"/>
+        </w:rPr>
+        <w:lastRenderedPageBreak/>
+        <w:t>Rechnungsposition</w:t>
+      </w:r>
+      <w:proofErr w:type="spellEnd"/>
+      <w:r>
+        <w:rPr>
+          <w:lang w:val="en-GB"/>
+        </w:rPr>
+        <w:tab/>
+        <w:t>Bill line item</w:t>
+      </w:r>
+    </w:p>
+    <w:p>
+      <w:pPr>
+        <w:rPr>
+          <w:lang w:val="en-GB"/>
+        </w:rPr>
+      </w:pPr>
+    </w:p>
+    <w:p>
+      <w:pPr>
+        <w:pStyle w:val="berschrift1"/>
+      </w:pPr>
+      <w:r>
+        <w:t>Rechnungsteilung</w:t>
+      </w:r>
+      <w:r>
+        <w:tab/>
+      </w:r>
+      <w:proofErr w:type="spellStart"/>
+      <w:r>
+        <w:t>split</w:t>
+      </w:r>
+      <w:proofErr w:type="spellEnd"/>
+      <w:r>
+        <w:t xml:space="preserve"> bill</w:t>
+      </w:r>
+    </w:p>
+    <w:p/>
+    <w:p>
+      <w:pPr>
+        <w:pStyle w:val="berschrift1"/>
+      </w:pPr>
+      <w:r>
+        <w:t>Reservierung</w:t>
+      </w:r>
+      <w:r>
+        <w:tab/>
+        <w:t>Reservation</w:t>
+      </w:r>
+    </w:p>
+    <w:p/>
+    <w:p>
+      <w:pPr>
+        <w:pStyle w:val="berschrift1"/>
+      </w:pPr>
+      <w:r>
+        <w:t>Reservierungsbestätigung</w:t>
+      </w:r>
+      <w:r>
+        <w:tab/>
+        <w:t xml:space="preserve">Reservation </w:t>
+      </w:r>
+      <w:proofErr w:type="spellStart"/>
+      <w:r>
+        <w:t>confirmation</w:t>
+      </w:r>
+      <w:proofErr w:type="spellEnd"/>
+    </w:p>
+    <w:p/>
+    <w:p>
+      <w:pPr>
+        <w:pStyle w:val="berschrift1"/>
+        <w:rPr>
+          <w:lang w:val="en-GB"/>
+        </w:rPr>
+      </w:pPr>
+      <w:r>
+        <w:rPr>
+          <w:lang w:val="en-GB"/>
+        </w:rPr>
+        <w:t>Rezeptionist</w:t>
+      </w:r>
+      <w:r>
+        <w:rPr>
+          <w:lang w:val="en-GB"/>
+        </w:rPr>
+        <w:tab/>
+        <w:t>Receptionist</w:t>
+      </w:r>
+    </w:p>
+    <w:p>
+      <w:pPr>
+        <w:rPr>
+          <w:lang w:val="en-GB"/>
+        </w:rPr>
+      </w:pPr>
+    </w:p>
+    <w:p>
+      <w:pPr>
+        <w:pStyle w:val="berschrift1"/>
+        <w:rPr>
+          <w:lang w:val="en-GB"/>
+        </w:rPr>
+      </w:pPr>
+      <w:r>
+        <w:rPr>
+          <w:lang w:val="en-GB"/>
+        </w:rPr>
+        <w:t>RFID</w:t>
+      </w:r>
+      <w:r>
+        <w:rPr>
+          <w:lang w:val="en-GB"/>
+        </w:rPr>
+        <w:tab/>
+      </w:r>
+      <w:proofErr w:type="spellStart"/>
+      <w:r>
+        <w:rPr>
+          <w:lang w:val="en-GB"/>
+        </w:rPr>
+        <w:t>RFID</w:t>
+      </w:r>
+      <w:proofErr w:type="spellEnd"/>
+    </w:p>
+    <w:p>
+      <w:pPr>
+        <w:rPr>
+          <w:lang w:val="en-GB"/>
+        </w:rPr>
+      </w:pPr>
+    </w:p>
+    <w:p>
+      <w:pPr>
+        <w:pStyle w:val="berschrift1"/>
+        <w:rPr>
+          <w:lang w:val="en-GB"/>
+        </w:rPr>
+      </w:pPr>
+      <w:proofErr w:type="spellStart"/>
+      <w:r>
+        <w:rPr>
+          <w:lang w:val="en-GB"/>
+        </w:rPr>
+        <w:t>Sequenzdiagramm</w:t>
+      </w:r>
+      <w:proofErr w:type="spellEnd"/>
+      <w:r>
+        <w:rPr>
+          <w:lang w:val="en-GB"/>
+        </w:rPr>
+        <w:tab/>
+        <w:t>Sequence diagram</w:t>
+      </w:r>
+    </w:p>
+    <w:p>
+      <w:pPr>
+        <w:rPr>
+          <w:lang w:val="en-GB"/>
+        </w:rPr>
+      </w:pPr>
+      <w:r>
+        <w:rPr>
+          <w:lang w:val="en-GB"/>
+        </w:rPr>
+        <w:t xml:space="preserve">The </w:t>
+      </w:r>
+      <w:proofErr w:type="spellStart"/>
+      <w:r>
+        <w:rPr>
+          <w:lang w:val="en-GB"/>
+        </w:rPr>
+        <w:t>seqencediagram</w:t>
+      </w:r>
+      <w:proofErr w:type="spellEnd"/>
+      <w:r>
+        <w:rPr>
+          <w:lang w:val="en-GB"/>
+        </w:rPr>
+        <w:t xml:space="preserve"> </w:t>
+      </w:r>
     </w:p>
     <w:p>
       <w:pPr>
@@ -2783,7 +3277,7 @@
     </w:p>
     <w:p>
       <w:pPr>
-        <w:pStyle w:val="ListParagraph"/>
+        <w:pStyle w:val="Listenabsatz1"/>
         <w:numPr>
           <w:ilvl w:val="0"/>
           <w:numId w:val="1"/>
@@ -2801,7 +3295,7 @@
     </w:p>
     <w:p>
       <w:pPr>
-        <w:pStyle w:val="ListParagraph"/>
+        <w:pStyle w:val="Listenabsatz1"/>
         <w:numPr>
           <w:ilvl w:val="0"/>
           <w:numId w:val="1"/>
@@ -2819,7 +3313,7 @@
     </w:p>
     <w:p>
       <w:pPr>
-        <w:pStyle w:val="ListParagraph"/>
+        <w:pStyle w:val="Listenabsatz1"/>
         <w:numPr>
           <w:ilvl w:val="0"/>
           <w:numId w:val="1"/>
@@ -2837,7 +3331,7 @@
     </w:p>
     <w:p>
       <w:pPr>
-        <w:pStyle w:val="ListParagraph"/>
+        <w:pStyle w:val="Listenabsatz1"/>
         <w:numPr>
           <w:ilvl w:val="0"/>
           <w:numId w:val="1"/>
@@ -2855,7 +3349,7 @@
     </w:p>
     <w:p>
       <w:pPr>
-        <w:pStyle w:val="ListParagraph"/>
+        <w:pStyle w:val="Listenabsatz1"/>
         <w:numPr>
           <w:ilvl w:val="0"/>
           <w:numId w:val="1"/>
@@ -3022,13 +3516,12 @@
         <w:rPr>
           <w:lang w:val="en-GB"/>
         </w:rPr>
-        <w:lastRenderedPageBreak/>
         <w:t>The current statutory provisions are:</w:t>
       </w:r>
     </w:p>
     <w:p>
       <w:pPr>
-        <w:pStyle w:val="ListParagraph"/>
+        <w:pStyle w:val="Listenabsatz1"/>
         <w:numPr>
           <w:ilvl w:val="0"/>
           <w:numId w:val="2"/>
@@ -3046,7 +3539,7 @@
     </w:p>
     <w:p>
       <w:pPr>
-        <w:pStyle w:val="ListParagraph"/>
+        <w:pStyle w:val="Listenabsatz1"/>
         <w:numPr>
           <w:ilvl w:val="0"/>
           <w:numId w:val="2"/>
@@ -3064,7 +3557,7 @@
     </w:p>
     <w:p>
       <w:pPr>
-        <w:pStyle w:val="ListParagraph"/>
+        <w:pStyle w:val="Listenabsatz1"/>
         <w:numPr>
           <w:ilvl w:val="0"/>
           <w:numId w:val="2"/>
@@ -3226,115 +3719,91 @@
     <w:p>
       <w:pPr>
         <w:pStyle w:val="berschrift1"/>
-        <w:rPr>
-          <w:lang w:val="en-GB"/>
-        </w:rPr>
-      </w:pPr>
-      <w:proofErr w:type="spellStart"/>
-      <w:r>
-        <w:rPr>
-          <w:lang w:val="en-GB"/>
-        </w:rPr>
+      </w:pPr>
+      <w:r>
         <w:t>Zahlungsart</w:t>
       </w:r>
-      <w:proofErr w:type="spellEnd"/>
-      <w:r>
-        <w:rPr>
-          <w:lang w:val="en-GB"/>
-        </w:rPr>
+      <w:r>
         <w:tab/>
         <w:t>Payment type</w:t>
       </w:r>
     </w:p>
-    <w:p>
-      <w:pPr>
-        <w:rPr>
-          <w:lang w:val="en-GB"/>
-        </w:rPr>
-      </w:pPr>
-    </w:p>
-    <w:p>
-      <w:pPr>
-        <w:pStyle w:val="berschrift1"/>
-        <w:rPr>
-          <w:lang w:val="en-GB"/>
-        </w:rPr>
-      </w:pPr>
-      <w:proofErr w:type="spellStart"/>
-      <w:r>
-        <w:rPr>
-          <w:lang w:val="en-GB"/>
-        </w:rPr>
+    <w:p/>
+    <w:p>
+      <w:pPr>
+        <w:pStyle w:val="berschrift1"/>
+      </w:pPr>
+      <w:r>
         <w:t>Zimmerstatus</w:t>
       </w:r>
-      <w:proofErr w:type="spellEnd"/>
-      <w:r>
-        <w:rPr>
-          <w:lang w:val="en-GB"/>
-        </w:rPr>
-        <w:tab/>
-        <w:t>room status</w:t>
-      </w:r>
-    </w:p>
-    <w:p>
-      <w:pPr>
-        <w:rPr>
-          <w:lang w:val="en-GB"/>
-        </w:rPr>
-      </w:pPr>
-    </w:p>
-    <w:p>
-      <w:pPr>
-        <w:pStyle w:val="berschrift1"/>
-        <w:rPr>
-          <w:lang w:val="en-GB"/>
-        </w:rPr>
-      </w:pPr>
-      <w:proofErr w:type="spellStart"/>
-      <w:r>
-        <w:rPr>
-          <w:lang w:val="en-GB"/>
-        </w:rPr>
+      <w:r>
+        <w:tab/>
+      </w:r>
+      <w:proofErr w:type="spellStart"/>
+      <w:r>
+        <w:t>room</w:t>
+      </w:r>
+      <w:proofErr w:type="spellEnd"/>
+      <w:r>
+        <w:t xml:space="preserve"> </w:t>
+      </w:r>
+      <w:proofErr w:type="spellStart"/>
+      <w:r>
+        <w:t>status</w:t>
+      </w:r>
+      <w:proofErr w:type="spellEnd"/>
+    </w:p>
+    <w:p/>
+    <w:p>
+      <w:pPr>
+        <w:pStyle w:val="berschrift1"/>
+      </w:pPr>
+      <w:r>
         <w:t>Zimmerzuteilung</w:t>
       </w:r>
-      <w:proofErr w:type="spellEnd"/>
-      <w:r>
-        <w:rPr>
-          <w:lang w:val="en-GB"/>
-        </w:rPr>
-        <w:tab/>
-        <w:t>Room as</w:t>
-      </w:r>
-      <w:r>
-        <w:rPr>
-          <w:lang w:val="en-GB"/>
-        </w:rPr>
+      <w:r>
+        <w:tab/>
+      </w:r>
+      <w:proofErr w:type="spellStart"/>
+      <w:r>
+        <w:t>Room</w:t>
+      </w:r>
+      <w:proofErr w:type="spellEnd"/>
+      <w:r>
+        <w:t xml:space="preserve"> </w:t>
+      </w:r>
+      <w:proofErr w:type="spellStart"/>
+      <w:r>
+        <w:t>as</w:t>
+      </w:r>
+      <w:r>
         <w:t>signment</w:t>
       </w:r>
-    </w:p>
-    <w:p>
-      <w:pPr>
-        <w:rPr>
-          <w:lang w:val="en-GB"/>
-        </w:rPr>
-      </w:pPr>
-    </w:p>
-    <w:p>
-      <w:pPr>
-        <w:pStyle w:val="berschrift1"/>
-      </w:pPr>
-      <w:r>
+      <w:proofErr w:type="spellEnd"/>
+    </w:p>
+    <w:p/>
+    <w:p>
+      <w:pPr>
+        <w:pStyle w:val="berschrift1"/>
+        <w:rPr>
+          <w:lang w:val="en-GB"/>
+        </w:rPr>
+      </w:pPr>
+      <w:proofErr w:type="spellStart"/>
+      <w:r>
+        <w:rPr>
+          <w:lang w:val="en-GB"/>
+        </w:rPr>
         <w:t>Zwischenrechnung</w:t>
       </w:r>
-      <w:r>
-        <w:tab/>
-        <w:t xml:space="preserve">Interim </w:t>
-      </w:r>
-      <w:proofErr w:type="spellStart"/>
-      <w:r>
-        <w:t>bill</w:t>
-      </w:r>
-      <w:proofErr w:type="spellEnd"/>
+      <w:proofErr w:type="spellEnd"/>
+      <w:r>
+        <w:rPr>
+          <w:lang w:val="en-GB"/>
+        </w:rPr>
+        <w:tab/>
+        <w:t>Interim bill</w:t>
+      </w:r>
     </w:p>
     <w:p>
       <w:pPr>
@@ -3360,13 +3829,7 @@
         <w:rPr>
           <w:lang w:val="en-GB"/>
         </w:rPr>
-        <w:t>incurred up to this time and p</w:t>
-      </w:r>
-      <w:r>
-        <w:rPr>
-          <w:lang w:val="en-GB"/>
-        </w:rPr>
-        <w:t>ayments on account for a guest.</w:t>
+        <w:t>incurred up to this time and payments on account for a guest.</w:t>
       </w:r>
     </w:p>
     <w:sectPr>
@@ -3934,8 +4397,8 @@
       <w:lang w:eastAsia="ar-SA"/>
     </w:rPr>
   </w:style>
-  <w:style w:type="paragraph" w:customStyle="1" w:styleId="ListParagraph">
-    <w:name w:val="List Paragraph"/>
+  <w:style w:type="paragraph" w:customStyle="1" w:styleId="Listenabsatz1">
+    <w:name w:val="Listenabsatz1"/>
     <w:basedOn w:val="Standard"/>
     <w:rsid w:val="00EA061C"/>
     <w:pPr>
@@ -3945,6 +4408,17 @@
       <w:rFonts w:ascii="Calibri" w:eastAsia="SimSun" w:hAnsi="Calibri" w:cs="font550"/>
       <w:kern w:val="1"/>
       <w:lang w:eastAsia="ar-SA"/>
+    </w:rPr>
+  </w:style>
+  <w:style w:type="character" w:styleId="Hyperlink">
+    <w:name w:val="Hyperlink"/>
+    <w:basedOn w:val="Absatz-Standardschriftart"/>
+    <w:uiPriority w:val="99"/>
+    <w:unhideWhenUsed/>
+    <w:rsid w:val="006B2A66"/>
+    <w:rPr>
+      <w:color w:val="0000FF" w:themeColor="hyperlink"/>
+      <w:u w:val="single"/>
     </w:rPr>
   </w:style>
 </w:styles>
@@ -4212,8 +4686,8 @@
       <w:lang w:eastAsia="ar-SA"/>
     </w:rPr>
   </w:style>
-  <w:style w:type="paragraph" w:customStyle="1" w:styleId="ListParagraph">
-    <w:name w:val="List Paragraph"/>
+  <w:style w:type="paragraph" w:customStyle="1" w:styleId="Listenabsatz1">
+    <w:name w:val="Listenabsatz1"/>
     <w:basedOn w:val="Standard"/>
     <w:rsid w:val="00EA061C"/>
     <w:pPr>
@@ -4223,6 +4697,17 @@
       <w:rFonts w:ascii="Calibri" w:eastAsia="SimSun" w:hAnsi="Calibri" w:cs="font550"/>
       <w:kern w:val="1"/>
       <w:lang w:eastAsia="ar-SA"/>
+    </w:rPr>
+  </w:style>
+  <w:style w:type="character" w:styleId="Hyperlink">
+    <w:name w:val="Hyperlink"/>
+    <w:basedOn w:val="Absatz-Standardschriftart"/>
+    <w:uiPriority w:val="99"/>
+    <w:unhideWhenUsed/>
+    <w:rsid w:val="006B2A66"/>
+    <w:rPr>
+      <w:color w:val="0000FF" w:themeColor="hyperlink"/>
+      <w:u w:val="single"/>
     </w:rPr>
   </w:style>
 </w:styles>

</xml_diff>